<commit_message>
Cập nhật document lần 2
</commit_message>
<xml_diff>
--- a/Documents/FLAPPY PLANE REPORT 1.docx
+++ b/Documents/FLAPPY PLANE REPORT 1.docx
@@ -1,6 +1,6 @@
 
 <file path=word/document.xml><?xml version="1.0" encoding="utf-8"?>
-<w:document xmlns:wpc="http://schemas.microsoft.com/office/word/2010/wordprocessingCanvas" xmlns:cx="http://schemas.microsoft.com/office/drawing/2014/chartex" xmlns:cx1="http://schemas.microsoft.com/office/drawing/2015/9/8/chartex" xmlns:cx2="http://schemas.microsoft.com/office/drawing/2015/10/21/chartex" xmlns:cx3="http://schemas.microsoft.com/office/drawing/2016/5/9/chartex" xmlns:cx4="http://schemas.microsoft.com/office/drawing/2016/5/10/chartex" xmlns:cx5="http://schemas.microsoft.com/office/drawing/2016/5/11/chartex" xmlns:cx6="http://schemas.microsoft.com/office/drawing/2016/5/12/chartex" xmlns:cx7="http://schemas.microsoft.com/office/drawing/2016/5/13/chartex" xmlns:cx8="http://schemas.microsoft.com/office/drawing/2016/5/14/chartex" xmlns:mc="http://schemas.openxmlformats.org/markup-compatibility/2006" xmlns:aink="http://schemas.microsoft.com/office/drawing/2016/ink" xmlns:am3d="http://schemas.microsoft.com/office/drawing/2017/model3d" xmlns:o="urn:schemas-microsoft-com:office:office" xmlns:r="http://schemas.openxmlformats.org/officeDocument/2006/relationships" xmlns:m="http://schemas.openxmlformats.org/officeDocument/2006/math" xmlns:v="urn:schemas-microsoft-com:vml" xmlns:wp14="http://schemas.microsoft.com/office/word/2010/wordprocessingDrawing" xmlns:wp="http://schemas.openxmlformats.org/drawingml/2006/wordprocessingDrawing" xmlns:w10="urn:schemas-microsoft-com:office:word" xmlns:w="http://schemas.openxmlformats.org/wordprocessingml/2006/main" xmlns:w14="http://schemas.microsoft.com/office/word/2010/wordml" xmlns:w15="http://schemas.microsoft.com/office/word/2012/wordml" xmlns:w16cid="http://schemas.microsoft.com/office/word/2016/wordml/cid" xmlns:w16se="http://schemas.microsoft.com/office/word/2015/wordml/symex" xmlns:wpg="http://schemas.microsoft.com/office/word/2010/wordprocessingGroup" xmlns:wpi="http://schemas.microsoft.com/office/word/2010/wordprocessingInk" xmlns:wne="http://schemas.microsoft.com/office/word/2006/wordml" xmlns:wps="http://schemas.microsoft.com/office/word/2010/wordprocessingShape" mc:Ignorable="w14 w15 w16se w16cid wp14">
+<w:document xmlns:wpc="http://schemas.microsoft.com/office/word/2010/wordprocessingCanvas" xmlns:mo="http://schemas.microsoft.com/office/mac/office/2008/main" xmlns:mc="http://schemas.openxmlformats.org/markup-compatibility/2006" xmlns:mv="urn:schemas-microsoft-com:mac:vml" xmlns:o="urn:schemas-microsoft-com:office:office" xmlns:r="http://schemas.openxmlformats.org/officeDocument/2006/relationships" xmlns:m="http://schemas.openxmlformats.org/officeDocument/2006/math" xmlns:v="urn:schemas-microsoft-com:vml" xmlns:wp14="http://schemas.microsoft.com/office/word/2010/wordprocessingDrawing" xmlns:wp="http://schemas.openxmlformats.org/drawingml/2006/wordprocessingDrawing" xmlns:w10="urn:schemas-microsoft-com:office:word" xmlns:w="http://schemas.openxmlformats.org/wordprocessingml/2006/main" xmlns:w14="http://schemas.microsoft.com/office/word/2010/wordml" xmlns:w15="http://schemas.microsoft.com/office/word/2012/wordml" xmlns:wpg="http://schemas.microsoft.com/office/word/2010/wordprocessingGroup" xmlns:wpi="http://schemas.microsoft.com/office/word/2010/wordprocessingInk" xmlns:wne="http://schemas.microsoft.com/office/word/2006/wordml" xmlns:wps="http://schemas.microsoft.com/office/word/2010/wordprocessingShape" mc:Ignorable="w14 w15 wp14">
   <w:body>
     <w:sdt>
       <w:sdtPr>
@@ -30,7 +30,7 @@
             <mc:AlternateContent>
               <mc:Choice Requires="wpg">
                 <w:drawing>
-                  <wp:anchor distT="0" distB="0" distL="114300" distR="114300" simplePos="0" relativeHeight="251659264" behindDoc="1" locked="0" layoutInCell="1" allowOverlap="1">
+                  <wp:anchor distT="0" distB="0" distL="114300" distR="114300" simplePos="0" relativeHeight="251659264" behindDoc="1" locked="0" layoutInCell="1" allowOverlap="1" wp14:anchorId="6D08F1EA" wp14:editId="0B3585F0">
                     <wp:simplePos x="0" y="0"/>
                     <mc:AlternateContent>
                       <mc:Choice Requires="wp14">
@@ -156,6 +156,7 @@
                                       <w:calendar w:val="gregorian"/>
                                     </w:date>
                                   </w:sdtPr>
+                                  <w:sdtEndPr/>
                                   <w:sdtContent>
                                     <w:p>
                                       <w:pPr>
@@ -3434,9 +3435,9 @@
               </mc:Choice>
               <mc:Fallback>
                 <w:pict>
-                  <v:group id="Group 2" o:spid="_x0000_s1026" style="position:absolute;margin-left:0;margin-top:0;width:172.8pt;height:718.55pt;z-index:-251657216;mso-width-percent:330;mso-height-percent:950;mso-left-percent:40;mso-position-horizontal-relative:page;mso-position-vertical:center;mso-position-vertical-relative:page;mso-width-percent:330;mso-height-percent:950;mso-left-percent:40" coordsize="21945,91257" o:gfxdata="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">
-                    <v:rect id="Rectangle 3" o:spid="_x0000_s1027" style="position:absolute;width:1945;height:91257;visibility:visible;mso-wrap-style:square;v-text-anchor:middle" o:gfxdata="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" fillcolor="#44546a [3215]" stroked="f" strokeweight="1pt"/>
-                    <v:shapetype id="_x0000_t15" coordsize="21600,21600" o:spt="15" adj="16200" path="m@0,l,,,21600@0,21600,21600,10800xe">
+                  <v:group w14:anchorId="6D08F1EA" id="Group 2" o:spid="_x0000_s1026" style="position:absolute;margin-left:0;margin-top:0;width:172.8pt;height:718.55pt;z-index:-251657216;mso-width-percent:330;mso-height-percent:950;mso-left-percent:40;mso-position-horizontal-relative:page;mso-position-vertical:center;mso-position-vertical-relative:page;mso-width-percent:330;mso-height-percent:950;mso-left-percent:40" coordsize="2194560,9125712" o:gfxdata="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">
+                    <v:rect id="Rectangle 3" o:spid="_x0000_s1027" style="position:absolute;width:194535;height:9125712;visibility:visible;mso-wrap-style:square;v-text-anchor:middle" o:gfxdata="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" fillcolor="#44546a [3215]" stroked="f" strokeweight="1pt"/>
+                    <v:shapetype id="_x0000_t15" coordsize="21600,21600" o:spt="15" adj="16200" path="m@0,0l0,,,21600@0,21600,21600,10800xe">
                       <v:stroke joinstyle="miter"/>
                       <v:formulas>
                         <v:f eqn="val #0"/>
@@ -3447,7 +3448,7 @@
                         <v:h position="#0,topLeft" xrange="0,21600"/>
                       </v:handles>
                     </v:shapetype>
-                    <v:shape id="Pentagon 4" o:spid="_x0000_s1028" type="#_x0000_t15" style="position:absolute;top:14668;width:21945;height:5521;visibility:visible;mso-wrap-style:square;v-text-anchor:middle" o:gfxdata="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" adj="18883" fillcolor="#5b9bd5 [3204]" stroked="f" strokeweight="1pt">
+                    <v:shape id="Pentagon 4" o:spid="_x0000_s1028" type="#_x0000_t15" style="position:absolute;top:1466850;width:2194560;height:552055;visibility:visible;mso-wrap-style:square;v-text-anchor:middle" o:gfxdata="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" adj="18883" fillcolor="#5b9bd5 [3204]" stroked="f" strokeweight="1pt">
                       <v:textbox inset=",0,14.4pt,0">
                         <w:txbxContent>
                           <w:sdt>
@@ -3468,6 +3469,7 @@
                                 <w:calendar w:val="gregorian"/>
                               </w:date>
                             </w:sdtPr>
+                            <w:sdtEndPr/>
                             <w:sdtContent>
                               <w:p>
                                 <w:pPr>
@@ -3493,99 +3495,99 @@
                         </w:txbxContent>
                       </v:textbox>
                     </v:shape>
-                    <v:group id="Group 5" o:spid="_x0000_s1029" style="position:absolute;left:762;top:42100;width:20574;height:49103" coordorigin="806,42118" coordsize="13062,31210" o:gfxdata="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">
-                      <v:group id="Group 6" o:spid="_x0000_s1030" style="position:absolute;left:1410;top:42118;width:10478;height:31210" coordorigin="1410,42118" coordsize="10477,31210" o:gfxdata="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">
+                    <v:group id="Group 5" o:spid="_x0000_s1029" style="position:absolute;left:76200;top:4210050;width:2057400;height:4910328" coordorigin="80645,4211812" coordsize="1306273,3121026" o:gfxdata="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">
+                      <v:group id="Group 6" o:spid="_x0000_s1030" style="position:absolute;left:141062;top:4211812;width:1047750;height:3121026" coordorigin="141062,4211812" coordsize="1047750,3121026" o:gfxdata="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">
                         <o:lock v:ext="edit" aspectratio="t"/>
-                        <v:shape id="Freeform 20" o:spid="_x0000_s1031" style="position:absolute;left:3696;top:62168;width:1937;height:6985;visibility:visible;mso-wrap-style:square;v-text-anchor:top" coordsize="122,440" o:gfxdata="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" path="m,l39,152,84,304r38,113l122,440,76,306,39,180,6,53,,xe" fillcolor="#44546a [3215]" strokecolor="#44546a [3215]" strokeweight="0">
+                        <v:shape id="Freeform 20" o:spid="_x0000_s1031" style="position:absolute;left:369662;top:6216825;width:193675;height:698500;visibility:visible;mso-wrap-style:square;v-text-anchor:top" coordsize="122,440" o:gfxdata="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" path="m0,0l39,152,84,304,122,417,122,440,76,306,39,180,6,53,,0xe" fillcolor="#44546a [3215]" strokecolor="#44546a [3215]" strokeweight="0">
                           <v:path arrowok="t" o:connecttype="custom" o:connectlocs="0,0;61913,241300;133350,482600;193675,661988;193675,698500;120650,485775;61913,285750;9525,84138;0,0" o:connectangles="0,0,0,0,0,0,0,0,0"/>
                         </v:shape>
-                        <v:shape id="Freeform 21" o:spid="_x0000_s1032" style="position:absolute;left:5728;top:69058;width:1842;height:4270;visibility:visible;mso-wrap-style:square;v-text-anchor:top" coordsize="116,269" o:gfxdata="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" path="m,l8,19,37,93r30,74l116,269r-8,l60,169,30,98,1,25,,xe" fillcolor="#44546a [3215]" strokecolor="#44546a [3215]" strokeweight="0">
+                        <v:shape id="Freeform 21" o:spid="_x0000_s1032" style="position:absolute;left:572862;top:6905800;width:184150;height:427038;visibility:visible;mso-wrap-style:square;v-text-anchor:top" coordsize="116,269" o:gfxdata="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" path="m0,0l8,19,37,93,67,167,116,269,108,269,60,169,30,98,1,25,,0xe" fillcolor="#44546a [3215]" strokecolor="#44546a [3215]" strokeweight="0">
                           <v:path arrowok="t" o:connecttype="custom" o:connectlocs="0,0;12700,30163;58738,147638;106363,265113;184150,427038;171450,427038;95250,268288;47625,155575;1588,39688;0,0" o:connectangles="0,0,0,0,0,0,0,0,0,0"/>
                         </v:shape>
-                        <v:shape id="Freeform 22" o:spid="_x0000_s1033" style="position:absolute;left:1410;top:42118;width:2223;height:20193;visibility:visible;mso-wrap-style:square;v-text-anchor:top" coordsize="140,1272" o:gfxdata="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" path="m,l,,1,79r2,80l12,317,23,476,39,634,58,792,83,948r24,138l135,1223r5,49l138,1262,105,1106,77,949,53,792,35,634,20,476,9,317,2,159,,79,,xe" fillcolor="#44546a [3215]" strokecolor="#44546a [3215]" strokeweight="0">
+                        <v:shape id="Freeform 22" o:spid="_x0000_s1033" style="position:absolute;left:141062;top:4211812;width:222250;height:2019300;visibility:visible;mso-wrap-style:square;v-text-anchor:top" coordsize="140,1272" o:gfxdata="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" path="m0,0l0,,1,79,3,159,12,317,23,476,39,634,58,792,83,948,107,1086,135,1223,140,1272,138,1262,105,1106,77,949,53,792,35,634,20,476,9,317,2,159,,79,,0xe" fillcolor="#44546a [3215]" strokecolor="#44546a [3215]" strokeweight="0">
                           <v:path arrowok="t" o:connecttype="custom" o:connectlocs="0,0;0,0;1588,125413;4763,252413;19050,503238;36513,755650;61913,1006475;92075,1257300;131763,1504950;169863,1724025;214313,1941513;222250,2019300;219075,2003425;166688,1755775;122238,1506538;84138,1257300;55563,1006475;31750,755650;14288,503238;3175,252413;0,125413;0,0" o:connectangles="0,0,0,0,0,0,0,0,0,0,0,0,0,0,0,0,0,0,0,0,0,0"/>
                         </v:shape>
-                        <v:shape id="Freeform 23" o:spid="_x0000_s1034" style="position:absolute;left:3410;top:48611;width:715;height:13557;visibility:visible;mso-wrap-style:square;v-text-anchor:top" coordsize="45,854" o:gfxdata="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" path="m45,r,l35,66r-9,67l14,267,6,401,3,534,6,669r8,134l18,854r,-3l9,814,8,803,1,669,,534,3,401,12,267,25,132,34,66,45,xe" fillcolor="#44546a [3215]" strokecolor="#44546a [3215]" strokeweight="0">
+                        <v:shape id="Freeform 23" o:spid="_x0000_s1034" style="position:absolute;left:341087;top:4861100;width:71438;height:1355725;visibility:visible;mso-wrap-style:square;v-text-anchor:top" coordsize="45,854" o:gfxdata="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" path="m45,0l45,,35,66,26,133,14,267,6,401,3,534,6,669,14,803,18,854,18,851,9,814,8,803,1,669,,534,3,401,12,267,25,132,34,66,45,0xe" fillcolor="#44546a [3215]" strokecolor="#44546a [3215]" strokeweight="0">
                           <v:path arrowok="t" o:connecttype="custom" o:connectlocs="71438,0;71438,0;55563,104775;41275,211138;22225,423863;9525,636588;4763,847725;9525,1062038;22225,1274763;28575,1355725;28575,1350963;14288,1292225;12700,1274763;1588,1062038;0,847725;4763,636588;19050,423863;39688,209550;53975,104775;71438,0" o:connectangles="0,0,0,0,0,0,0,0,0,0,0,0,0,0,0,0,0,0,0,0"/>
                         </v:shape>
-                        <v:shape id="Freeform 24" o:spid="_x0000_s1035" style="position:absolute;left:3633;top:62311;width:2444;height:9985;visibility:visible;mso-wrap-style:square;v-text-anchor:top" coordsize="154,629" o:gfxdata="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" path="m,l10,44r11,82l34,207r19,86l75,380r25,86l120,521r21,55l152,618r2,11l140,595,115,532,93,468,67,383,47,295,28,207,12,104,,xe" fillcolor="#44546a [3215]" strokecolor="#44546a [3215]" strokeweight="0">
+                        <v:shape id="Freeform 24" o:spid="_x0000_s1035" style="position:absolute;left:363312;top:6231112;width:244475;height:998538;visibility:visible;mso-wrap-style:square;v-text-anchor:top" coordsize="154,629" o:gfxdata="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" path="m0,0l10,44,21,126,34,207,53,293,75,380,100,466,120,521,141,576,152,618,154,629,140,595,115,532,93,468,67,383,47,295,28,207,12,104,,0xe" fillcolor="#44546a [3215]" strokecolor="#44546a [3215]" strokeweight="0">
                           <v:path arrowok="t" o:connecttype="custom" o:connectlocs="0,0;15875,69850;33338,200025;53975,328613;84138,465138;119063,603250;158750,739775;190500,827088;223838,914400;241300,981075;244475,998538;222250,944563;182563,844550;147638,742950;106363,608013;74613,468313;44450,328613;19050,165100;0,0" o:connectangles="0,0,0,0,0,0,0,0,0,0,0,0,0,0,0,0,0,0,0"/>
                         </v:shape>
-                        <v:shape id="Freeform 25" o:spid="_x0000_s1036" style="position:absolute;left:6204;top:72233;width:524;height:1095;visibility:visible;mso-wrap-style:square;v-text-anchor:top" coordsize="33,69" o:gfxdata="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" path="m,l33,69r-9,l12,35,,xe" fillcolor="#44546a [3215]" strokecolor="#44546a [3215]" strokeweight="0">
+                        <v:shape id="Freeform 25" o:spid="_x0000_s1036" style="position:absolute;left:620487;top:7223300;width:52388;height:109538;visibility:visible;mso-wrap-style:square;v-text-anchor:top" coordsize="33,69" o:gfxdata="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" path="m0,0l33,69,24,69,12,35,,0xe" fillcolor="#44546a [3215]" strokecolor="#44546a [3215]" strokeweight="0">
                           <v:path arrowok="t" o:connecttype="custom" o:connectlocs="0,0;52388,109538;38100,109538;19050,55563;0,0" o:connectangles="0,0,0,0,0"/>
                         </v:shape>
-                        <v:shape id="Freeform 26" o:spid="_x0000_s1037" style="position:absolute;left:3553;top:61533;width:238;height:1476;visibility:visible;mso-wrap-style:square;v-text-anchor:top" coordsize="15,93" o:gfxdata="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" path="m,l9,37r,3l15,93,5,49,,xe" fillcolor="#44546a [3215]" strokecolor="#44546a [3215]" strokeweight="0">
+                        <v:shape id="Freeform 26" o:spid="_x0000_s1037" style="position:absolute;left:355374;top:6153325;width:23813;height:147638;visibility:visible;mso-wrap-style:square;v-text-anchor:top" coordsize="15,93" o:gfxdata="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" path="m0,0l9,37,9,40,15,93,5,49,,0xe" fillcolor="#44546a [3215]" strokecolor="#44546a [3215]" strokeweight="0">
                           <v:path arrowok="t" o:connecttype="custom" o:connectlocs="0,0;14288,58738;14288,63500;23813,147638;7938,77788;0,0" o:connectangles="0,0,0,0,0,0"/>
                         </v:shape>
-                        <v:shape id="Freeform 27" o:spid="_x0000_s1038" style="position:absolute;left:5633;top:56897;width:6255;height:12161;visibility:visible;mso-wrap-style:square;v-text-anchor:top" coordsize="394,766" o:gfxdata="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" path="m394,r,l356,38,319,77r-35,40l249,160r-42,58l168,276r-37,63l98,402,69,467,45,535,26,604,14,673,7,746,6,766,,749r1,-5l7,673,21,603,40,533,65,466,94,400r33,-64l164,275r40,-60l248,158r34,-42l318,76,354,37,394,xe" fillcolor="#44546a [3215]" strokecolor="#44546a [3215]" strokeweight="0">
+                        <v:shape id="Freeform 27" o:spid="_x0000_s1038" style="position:absolute;left:563337;top:5689775;width:625475;height:1216025;visibility:visible;mso-wrap-style:square;v-text-anchor:top" coordsize="394,766" o:gfxdata="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" path="m394,0l394,,356,38,319,77,284,117,249,160,207,218,168,276,131,339,98,402,69,467,45,535,26,604,14,673,7,746,6,766,,749,1,744,7,673,21,603,40,533,65,466,94,400,127,336,164,275,204,215,248,158,282,116,318,76,354,37,394,0xe" fillcolor="#44546a [3215]" strokecolor="#44546a [3215]" strokeweight="0">
                           <v:path arrowok="t" o:connecttype="custom" o:connectlocs="625475,0;625475,0;565150,60325;506413,122238;450850,185738;395288,254000;328613,346075;266700,438150;207963,538163;155575,638175;109538,741363;71438,849313;41275,958850;22225,1068388;11113,1184275;9525,1216025;0,1189038;1588,1181100;11113,1068388;33338,957263;63500,846138;103188,739775;149225,635000;201613,533400;260350,436563;323850,341313;393700,250825;447675,184150;504825,120650;561975,58738;625475,0" o:connectangles="0,0,0,0,0,0,0,0,0,0,0,0,0,0,0,0,0,0,0,0,0,0,0,0,0,0,0,0,0,0,0"/>
                         </v:shape>
-                        <v:shape id="Freeform 28" o:spid="_x0000_s1039" style="position:absolute;left:5633;top:69153;width:571;height:3080;visibility:visible;mso-wrap-style:square;v-text-anchor:top" coordsize="36,194" o:gfxdata="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" path="m,l6,16r1,3l11,80r9,52l33,185r3,9l21,161,15,145,5,81,1,41,,xe" fillcolor="#44546a [3215]" strokecolor="#44546a [3215]" strokeweight="0">
+                        <v:shape id="Freeform 28" o:spid="_x0000_s1039" style="position:absolute;left:563337;top:6915325;width:57150;height:307975;visibility:visible;mso-wrap-style:square;v-text-anchor:top" coordsize="36,194" o:gfxdata="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" path="m0,0l6,16,7,19,11,80,20,132,33,185,36,194,21,161,15,145,5,81,1,41,,0xe" fillcolor="#44546a [3215]" strokecolor="#44546a [3215]" strokeweight="0">
                           <v:path arrowok="t" o:connecttype="custom" o:connectlocs="0,0;9525,25400;11113,30163;17463,127000;31750,209550;52388,293688;57150,307975;33338,255588;23813,230188;7938,128588;1588,65088;0,0" o:connectangles="0,0,0,0,0,0,0,0,0,0,0,0"/>
                         </v:shape>
-                        <v:shape id="Freeform 29" o:spid="_x0000_s1040" style="position:absolute;left:6077;top:72296;width:493;height:1032;visibility:visible;mso-wrap-style:square;v-text-anchor:top" coordsize="31,65" o:gfxdata="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" path="m,l31,65r-8,l,xe" fillcolor="#44546a [3215]" strokecolor="#44546a [3215]" strokeweight="0">
+                        <v:shape id="Freeform 29" o:spid="_x0000_s1040" style="position:absolute;left:607787;top:7229650;width:49213;height:103188;visibility:visible;mso-wrap-style:square;v-text-anchor:top" coordsize="31,65" o:gfxdata="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" path="m0,0l31,65,23,65,,0xe" fillcolor="#44546a [3215]" strokecolor="#44546a [3215]" strokeweight="0">
                           <v:path arrowok="t" o:connecttype="custom" o:connectlocs="0,0;49213,103188;36513,103188;0,0" o:connectangles="0,0,0,0"/>
                         </v:shape>
-                        <v:shape id="Freeform 30" o:spid="_x0000_s1041" style="position:absolute;left:5633;top:68788;width:111;height:666;visibility:visible;mso-wrap-style:square;v-text-anchor:top" coordsize="7,42" o:gfxdata="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" path="m,l6,17,7,42,6,39,,23,,xe" fillcolor="#44546a [3215]" strokecolor="#44546a [3215]" strokeweight="0">
+                        <v:shape id="Freeform 30" o:spid="_x0000_s1041" style="position:absolute;left:563337;top:6878812;width:11113;height:66675;visibility:visible;mso-wrap-style:square;v-text-anchor:top" coordsize="7,42" o:gfxdata="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" path="m0,0l6,17,7,42,6,39,,23,,0xe" fillcolor="#44546a [3215]" strokecolor="#44546a [3215]" strokeweight="0">
                           <v:path arrowok="t" o:connecttype="custom" o:connectlocs="0,0;9525,26988;11113,66675;9525,61913;0,36513;0,0" o:connectangles="0,0,0,0,0,0"/>
                         </v:shape>
-                        <v:shape id="Freeform 31" o:spid="_x0000_s1042" style="position:absolute;left:5871;top:71455;width:714;height:1873;visibility:visible;mso-wrap-style:square;v-text-anchor:top" coordsize="45,118" o:gfxdata="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" path="m,l6,16,21,49,33,84r12,34l44,118,13,53,11,42,,xe" fillcolor="#44546a [3215]" strokecolor="#44546a [3215]" strokeweight="0">
+                        <v:shape id="Freeform 31" o:spid="_x0000_s1042" style="position:absolute;left:587149;top:7145512;width:71438;height:187325;visibility:visible;mso-wrap-style:square;v-text-anchor:top" coordsize="45,118" o:gfxdata="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" path="m0,0l6,16,21,49,33,84,45,118,44,118,13,53,11,42,,0xe" fillcolor="#44546a [3215]" strokecolor="#44546a [3215]" strokeweight="0">
                           <v:path arrowok="t" o:connecttype="custom" o:connectlocs="0,0;9525,25400;33338,77788;52388,133350;71438,187325;69850,187325;20638,84138;17463,66675;0,0" o:connectangles="0,0,0,0,0,0,0,0,0"/>
                         </v:shape>
                       </v:group>
-                      <v:group id="Group 7" o:spid="_x0000_s1043" style="position:absolute;left:806;top:48269;width:13063;height:25059" coordorigin="806,46499" coordsize="8747,16779" o:gfxdata="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">
+                      <v:group id="Group 7" o:spid="_x0000_s1043" style="position:absolute;left:80645;top:4826972;width:1306273;height:2505863" coordorigin="80645,4649964" coordsize="874712,1677988" o:gfxdata="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">
                         <o:lock v:ext="edit" aspectratio="t"/>
-                        <v:shape id="Freeform 8" o:spid="_x0000_s1044" style="position:absolute;left:1187;top:51897;width:1984;height:7143;visibility:visible;mso-wrap-style:square;v-text-anchor:top" coordsize="125,450" o:gfxdata="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" path="m,l41,155,86,309r39,116l125,450,79,311,41,183,7,54,,xe" fillcolor="#44546a [3215]" strokecolor="#44546a [3215]" strokeweight="0">
+                        <v:shape id="Freeform 8" o:spid="_x0000_s1044" style="position:absolute;left:118745;top:5189714;width:198438;height:714375;visibility:visible;mso-wrap-style:square;v-text-anchor:top" coordsize="125,450" o:gfxdata="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" path="m0,0l41,155,86,309,125,425,125,450,79,311,41,183,7,54,,0xe" fillcolor="#44546a [3215]" strokecolor="#44546a [3215]" strokeweight="0">
                           <v:fill opacity="13107f"/>
                           <v:stroke opacity="13107f"/>
                           <v:path arrowok="t" o:connecttype="custom" o:connectlocs="0,0;65088,246063;136525,490538;198438,674688;198438,714375;125413,493713;65088,290513;11113,85725;0,0" o:connectangles="0,0,0,0,0,0,0,0,0"/>
                         </v:shape>
-                        <v:shape id="Freeform 9" o:spid="_x0000_s1045" style="position:absolute;left:3282;top:58913;width:1874;height:4366;visibility:visible;mso-wrap-style:square;v-text-anchor:top" coordsize="118,275" o:gfxdata="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" path="m,l8,20,37,96r32,74l118,275r-9,l61,174,30,100,,26,,xe" fillcolor="#44546a [3215]" strokecolor="#44546a [3215]" strokeweight="0">
+                        <v:shape id="Freeform 9" o:spid="_x0000_s1045" style="position:absolute;left:328295;top:5891389;width:187325;height:436563;visibility:visible;mso-wrap-style:square;v-text-anchor:top" coordsize="118,275" o:gfxdata="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" path="m0,0l8,20,37,96,69,170,118,275,109,275,61,174,30,100,,26,,0xe" fillcolor="#44546a [3215]" strokecolor="#44546a [3215]" strokeweight="0">
                           <v:fill opacity="13107f"/>
                           <v:stroke opacity="13107f"/>
                           <v:path arrowok="t" o:connecttype="custom" o:connectlocs="0,0;12700,31750;58738,152400;109538,269875;187325,436563;173038,436563;96838,276225;47625,158750;0,41275;0,0" o:connectangles="0,0,0,0,0,0,0,0,0,0"/>
                         </v:shape>
-                        <v:shape id="Freeform 10" o:spid="_x0000_s1046" style="position:absolute;left:806;top:50103;width:317;height:1921;visibility:visible;mso-wrap-style:square;v-text-anchor:top" coordsize="20,121" o:gfxdata="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" path="m,l16,72r4,49l18,112,,31,,xe" fillcolor="#44546a [3215]" strokecolor="#44546a [3215]" strokeweight="0">
+                        <v:shape id="Freeform 10" o:spid="_x0000_s1046" style="position:absolute;left:80645;top:5010327;width:31750;height:192088;visibility:visible;mso-wrap-style:square;v-text-anchor:top" coordsize="20,121" o:gfxdata="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" path="m0,0l16,72,20,121,18,112,,31,,0xe" fillcolor="#44546a [3215]" strokecolor="#44546a [3215]" strokeweight="0">
                           <v:fill opacity="13107f"/>
                           <v:stroke opacity="13107f"/>
                           <v:path arrowok="t" o:connecttype="custom" o:connectlocs="0,0;25400,114300;31750,192088;28575,177800;0,49213;0,0" o:connectangles="0,0,0,0,0,0"/>
                         </v:shape>
-                        <v:shape id="Freeform 12" o:spid="_x0000_s1047" style="position:absolute;left:1123;top:52024;width:2509;height:10207;visibility:visible;mso-wrap-style:square;v-text-anchor:top" coordsize="158,643" o:gfxdata="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" path="m,l11,46r11,83l36,211r19,90l76,389r27,87l123,533r21,55l155,632r3,11l142,608,118,544,95,478,69,391,47,302,29,212,13,107,,xe" fillcolor="#44546a [3215]" strokecolor="#44546a [3215]" strokeweight="0">
+                        <v:shape id="Freeform 12" o:spid="_x0000_s1047" style="position:absolute;left:112395;top:5202414;width:250825;height:1020763;visibility:visible;mso-wrap-style:square;v-text-anchor:top" coordsize="158,643" o:gfxdata="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" path="m0,0l11,46,22,129,36,211,55,301,76,389,103,476,123,533,144,588,155,632,158,643,142,608,118,544,95,478,69,391,47,302,29,212,13,107,,0xe" fillcolor="#44546a [3215]" strokecolor="#44546a [3215]" strokeweight="0">
                           <v:fill opacity="13107f"/>
                           <v:stroke opacity="13107f"/>
                           <v:path arrowok="t" o:connecttype="custom" o:connectlocs="0,0;17463,73025;34925,204788;57150,334963;87313,477838;120650,617538;163513,755650;195263,846138;228600,933450;246063,1003300;250825,1020763;225425,965200;187325,863600;150813,758825;109538,620713;74613,479425;46038,336550;20638,169863;0,0" o:connectangles="0,0,0,0,0,0,0,0,0,0,0,0,0,0,0,0,0,0,0"/>
                         </v:shape>
-                        <v:shape id="Freeform 13" o:spid="_x0000_s1048" style="position:absolute;left:3759;top:62152;width:524;height:1127;visibility:visible;mso-wrap-style:square;v-text-anchor:top" coordsize="33,71" o:gfxdata="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" path="m,l33,71r-9,l11,36,,xe" fillcolor="#44546a [3215]" strokecolor="#44546a [3215]" strokeweight="0">
+                        <v:shape id="Freeform 13" o:spid="_x0000_s1048" style="position:absolute;left:375920;top:6215239;width:52388;height:112713;visibility:visible;mso-wrap-style:square;v-text-anchor:top" coordsize="33,71" o:gfxdata="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" path="m0,0l33,71,24,71,11,36,,0xe" fillcolor="#44546a [3215]" strokecolor="#44546a [3215]" strokeweight="0">
                           <v:fill opacity="13107f"/>
                           <v:stroke opacity="13107f"/>
                           <v:path arrowok="t" o:connecttype="custom" o:connectlocs="0,0;52388,112713;38100,112713;17463,57150;0,0" o:connectangles="0,0,0,0,0"/>
                         </v:shape>
-                        <v:shape id="Freeform 14" o:spid="_x0000_s1049" style="position:absolute;left:1060;top:51246;width:238;height:1508;visibility:visible;mso-wrap-style:square;v-text-anchor:top" coordsize="15,95" o:gfxdata="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" path="m,l8,37r,4l15,95,4,49,,xe" fillcolor="#44546a [3215]" strokecolor="#44546a [3215]" strokeweight="0">
+                        <v:shape id="Freeform 14" o:spid="_x0000_s1049" style="position:absolute;left:106045;top:5124627;width:23813;height:150813;visibility:visible;mso-wrap-style:square;v-text-anchor:top" coordsize="15,95" o:gfxdata="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" path="m0,0l8,37,8,41,15,95,4,49,,0xe" fillcolor="#44546a [3215]" strokecolor="#44546a [3215]" strokeweight="0">
                           <v:fill opacity="13107f"/>
                           <v:stroke opacity="13107f"/>
                           <v:path arrowok="t" o:connecttype="custom" o:connectlocs="0,0;12700,58738;12700,65088;23813,150813;6350,77788;0,0" o:connectangles="0,0,0,0,0,0"/>
                         </v:shape>
-                        <v:shape id="Freeform 15" o:spid="_x0000_s1050" style="position:absolute;left:3171;top:46499;width:6382;height:12414;visibility:visible;mso-wrap-style:square;v-text-anchor:top" coordsize="402,782" o:gfxdata="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" path="m402,r,1l363,39,325,79r-35,42l255,164r-44,58l171,284r-38,62l100,411,71,478,45,546,27,617,13,689,7,761r,21l,765r1,-4l7,688,21,616,40,545,66,475,95,409r35,-66l167,281r42,-61l253,163r34,-43l324,78,362,38,402,xe" fillcolor="#44546a [3215]" strokecolor="#44546a [3215]" strokeweight="0">
+                        <v:shape id="Freeform 15" o:spid="_x0000_s1050" style="position:absolute;left:317182;top:4649964;width:638175;height:1241425;visibility:visible;mso-wrap-style:square;v-text-anchor:top" coordsize="402,782" o:gfxdata="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" path="m402,0l402,1,363,39,325,79,290,121,255,164,211,222,171,284,133,346,100,411,71,478,45,546,27,617,13,689,7,761,7,782,,765,1,761,7,688,21,616,40,545,66,475,95,409,130,343,167,281,209,220,253,163,287,120,324,78,362,38,402,0xe" fillcolor="#44546a [3215]" strokecolor="#44546a [3215]" strokeweight="0">
                           <v:fill opacity="13107f"/>
                           <v:stroke opacity="13107f"/>
                           <v:path arrowok="t" o:connecttype="custom" o:connectlocs="638175,0;638175,1588;576263,61913;515938,125413;460375,192088;404813,260350;334963,352425;271463,450850;211138,549275;158750,652463;112713,758825;71438,866775;42863,979488;20638,1093788;11113,1208088;11113,1241425;0,1214438;1588,1208088;11113,1092200;33338,977900;63500,865188;104775,754063;150813,649288;206375,544513;265113,446088;331788,349250;401638,258763;455613,190500;514350,123825;574675,60325;638175,0" o:connectangles="0,0,0,0,0,0,0,0,0,0,0,0,0,0,0,0,0,0,0,0,0,0,0,0,0,0,0,0,0,0,0"/>
                         </v:shape>
-                        <v:shape id="Freeform 16" o:spid="_x0000_s1051" style="position:absolute;left:3171;top:59040;width:588;height:3112;visibility:visible;mso-wrap-style:square;v-text-anchor:top" coordsize="37,196" o:gfxdata="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" path="m,l6,15r1,3l12,80r9,54l33,188r4,8l22,162,15,146,5,81,1,40,,xe" fillcolor="#44546a [3215]" strokecolor="#44546a [3215]" strokeweight="0">
+                        <v:shape id="Freeform 16" o:spid="_x0000_s1051" style="position:absolute;left:317182;top:5904089;width:58738;height:311150;visibility:visible;mso-wrap-style:square;v-text-anchor:top" coordsize="37,196" o:gfxdata="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" path="m0,0l6,15,7,18,12,80,21,134,33,188,37,196,22,162,15,146,5,81,1,40,,0xe" fillcolor="#44546a [3215]" strokecolor="#44546a [3215]" strokeweight="0">
                           <v:fill opacity="13107f"/>
                           <v:stroke opacity="13107f"/>
                           <v:path arrowok="t" o:connecttype="custom" o:connectlocs="0,0;9525,23813;11113,28575;19050,127000;33338,212725;52388,298450;58738,311150;34925,257175;23813,231775;7938,128588;1588,63500;0,0" o:connectangles="0,0,0,0,0,0,0,0,0,0,0,0"/>
                         </v:shape>
-                        <v:shape id="Freeform 17" o:spid="_x0000_s1052" style="position:absolute;left:3632;top:62231;width:492;height:1048;visibility:visible;mso-wrap-style:square;v-text-anchor:top" coordsize="31,66" o:gfxdata="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" path="m,l31,66r-7,l,xe" fillcolor="#44546a [3215]" strokecolor="#44546a [3215]" strokeweight="0">
+                        <v:shape id="Freeform 17" o:spid="_x0000_s1052" style="position:absolute;left:363220;top:6223177;width:49213;height:104775;visibility:visible;mso-wrap-style:square;v-text-anchor:top" coordsize="31,66" o:gfxdata="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" path="m0,0l31,66,24,66,,0xe" fillcolor="#44546a [3215]" strokecolor="#44546a [3215]" strokeweight="0">
                           <v:fill opacity="13107f"/>
                           <v:stroke opacity="13107f"/>
                           <v:path arrowok="t" o:connecttype="custom" o:connectlocs="0,0;49213,104775;38100,104775;0,0" o:connectangles="0,0,0,0"/>
                         </v:shape>
-                        <v:shape id="Freeform 18" o:spid="_x0000_s1053" style="position:absolute;left:3171;top:58644;width:111;height:682;visibility:visible;mso-wrap-style:square;v-text-anchor:top" coordsize="7,43" o:gfxdata="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" path="m,l7,17r,26l6,40,,25,,xe" fillcolor="#44546a [3215]" strokecolor="#44546a [3215]" strokeweight="0">
+                        <v:shape id="Freeform 18" o:spid="_x0000_s1053" style="position:absolute;left:317182;top:5864402;width:11113;height:68263;visibility:visible;mso-wrap-style:square;v-text-anchor:top" coordsize="7,43" o:gfxdata="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" path="m0,0l7,17,7,43,6,40,,25,,0xe" fillcolor="#44546a [3215]" strokecolor="#44546a [3215]" strokeweight="0">
                           <v:fill opacity="13107f"/>
                           <v:stroke opacity="13107f"/>
                           <v:path arrowok="t" o:connecttype="custom" o:connectlocs="0,0;11113,26988;11113,68263;9525,63500;0,39688;0,0" o:connectangles="0,0,0,0,0,0"/>
                         </v:shape>
-                        <v:shape id="Freeform 19" o:spid="_x0000_s1054" style="position:absolute;left:3409;top:61358;width:731;height:1921;visibility:visible;mso-wrap-style:square;v-text-anchor:top" coordsize="46,121" o:gfxdata="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" path="m,l7,16,22,50,33,86r13,35l45,121,14,55,11,44,,xe" fillcolor="#44546a [3215]" strokecolor="#44546a [3215]" strokeweight="0">
+                        <v:shape id="Freeform 19" o:spid="_x0000_s1054" style="position:absolute;left:340995;top:6135864;width:73025;height:192088;visibility:visible;mso-wrap-style:square;v-text-anchor:top" coordsize="46,121" o:gfxdata="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" path="m0,0l7,16,22,50,33,86,46,121,45,121,14,55,11,44,,0xe" fillcolor="#44546a [3215]" strokecolor="#44546a [3215]" strokeweight="0">
                           <v:fill opacity="13107f"/>
                           <v:stroke opacity="13107f"/>
                           <v:path arrowok="t" o:connecttype="custom" o:connectlocs="0,0;11113,25400;34925,79375;52388,136525;73025,192088;71438,192088;22225,87313;17463,69850;0,0" o:connectangles="0,0,0,0,0,0,0,0,0"/>
@@ -3605,7 +3607,7 @@
             <mc:AlternateContent>
               <mc:Choice Requires="wps">
                 <w:drawing>
-                  <wp:anchor distT="0" distB="0" distL="114300" distR="114300" simplePos="0" relativeHeight="251661312" behindDoc="0" locked="0" layoutInCell="1" allowOverlap="1">
+                  <wp:anchor distT="0" distB="0" distL="114300" distR="114300" simplePos="0" relativeHeight="251661312" behindDoc="0" locked="0" layoutInCell="1" allowOverlap="1" wp14:anchorId="1F5FF945" wp14:editId="3FEA7E92">
                     <wp:simplePos x="0" y="0"/>
                     <mc:AlternateContent>
                       <mc:Choice Requires="wp14">
@@ -3631,7 +3633,7 @@
                         </wp:positionV>
                       </mc:Fallback>
                     </mc:AlternateContent>
-                    <wp:extent cx="3657600" cy="365760"/>
+                    <wp:extent cx="3497580" cy="207645"/>
                     <wp:effectExtent l="0" t="0" r="0" b="0"/>
                     <wp:wrapNone/>
                     <wp:docPr id="32" name="Text Box 32"/>
@@ -3643,7 +3645,7 @@
                           <wps:spPr>
                             <a:xfrm>
                               <a:off x="0" y="0"/>
-                              <a:ext cx="3657600" cy="365760"/>
+                              <a:ext cx="3497580" cy="207645"/>
                             </a:xfrm>
                             <a:prstGeom prst="rect">
                               <a:avLst/>
@@ -3710,11 +3712,11 @@
               </mc:Choice>
               <mc:Fallback>
                 <w:pict>
-                  <v:shapetype id="_x0000_t202" coordsize="21600,21600" o:spt="202" path="m,l,21600r21600,l21600,xe">
+                  <v:shapetype w14:anchorId="1F5FF945" id="_x0000_t202" coordsize="21600,21600" o:spt="202" path="m0,0l0,21600,21600,21600,21600,0xe">
                     <v:stroke joinstyle="miter"/>
                     <v:path gradientshapeok="t" o:connecttype="rect"/>
                   </v:shapetype>
-                  <v:shape id="Text Box 32" o:spid="_x0000_s1055" type="#_x0000_t202" style="position:absolute;margin-left:0;margin-top:0;width:4in;height:28.8pt;z-index:251661312;visibility:visible;mso-wrap-style:square;mso-width-percent:450;mso-height-percent:0;mso-left-percent:420;mso-top-percent:880;mso-wrap-distance-left:9pt;mso-wrap-distance-top:0;mso-wrap-distance-right:9pt;mso-wrap-distance-bottom:0;mso-position-horizontal-relative:page;mso-position-vertical-relative:page;mso-width-percent:450;mso-height-percent:0;mso-left-percent:420;mso-top-percent:880;mso-width-relative:page;mso-height-relative:margin;v-text-anchor:bottom" o:gfxdata="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" filled="f" stroked="f" strokeweight=".5pt">
+                  <v:shape id="Text Box 32" o:spid="_x0000_s1055" type="#_x0000_t202" style="position:absolute;margin-left:0;margin-top:0;width:275.4pt;height:16.35pt;z-index:251661312;visibility:visible;mso-wrap-style:square;mso-width-percent:450;mso-height-percent:0;mso-left-percent:420;mso-top-percent:880;mso-wrap-distance-left:9pt;mso-wrap-distance-top:0;mso-wrap-distance-right:9pt;mso-wrap-distance-bottom:0;mso-position-horizontal-relative:page;mso-position-vertical-relative:page;mso-width-percent:450;mso-height-percent:0;mso-left-percent:420;mso-top-percent:880;mso-width-relative:page;mso-height-relative:margin;v-text-anchor:bottom" o:gfxdata="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" filled="f" stroked="f" strokeweight=".5pt">
                     <v:textbox style="mso-fit-shape-to-text:t" inset="0,0,0,0">
                       <w:txbxContent>
                         <w:p>
@@ -3757,7 +3759,7 @@
             <mc:AlternateContent>
               <mc:Choice Requires="wps">
                 <w:drawing>
-                  <wp:anchor distT="0" distB="0" distL="114300" distR="114300" simplePos="0" relativeHeight="251660288" behindDoc="0" locked="0" layoutInCell="1" allowOverlap="1">
+                  <wp:anchor distT="0" distB="0" distL="114300" distR="114300" simplePos="0" relativeHeight="251660288" behindDoc="0" locked="0" layoutInCell="1" allowOverlap="1" wp14:anchorId="22066ADA" wp14:editId="6B3DEF6E">
                     <wp:simplePos x="0" y="0"/>
                     <mc:AlternateContent>
                       <mc:Choice Requires="wp14">
@@ -3847,6 +3849,7 @@
                                     <w:dataBinding w:prefixMappings="xmlns:ns0='http://purl.org/dc/elements/1.1/' xmlns:ns1='http://schemas.openxmlformats.org/package/2006/metadata/core-properties' " w:xpath="/ns1:coreProperties[1]/ns0:title[1]" w:storeItemID="{6C3C8BC8-F283-45AE-878A-BAB7291924A1}"/>
                                     <w:text/>
                                   </w:sdtPr>
+                                  <w:sdtEndPr/>
                                   <w:sdtContent>
                                     <w:r>
                                       <w:rPr>
@@ -3885,6 +3888,7 @@
                                     <w:dataBinding w:prefixMappings="xmlns:ns0='http://purl.org/dc/elements/1.1/' xmlns:ns1='http://schemas.openxmlformats.org/package/2006/metadata/core-properties' " w:xpath="/ns1:coreProperties[1]/ns0:subject[1]" w:storeItemID="{6C3C8BC8-F283-45AE-878A-BAB7291924A1}"/>
                                     <w:text/>
                                   </w:sdtPr>
+                                  <w:sdtEndPr/>
                                   <w:sdtContent>
                                     <w:r>
                                       <w:rPr>
@@ -3920,7 +3924,7 @@
               </mc:Choice>
               <mc:Fallback>
                 <w:pict>
-                  <v:shape id="Text Box 1" o:spid="_x0000_s1056" type="#_x0000_t202" style="position:absolute;margin-left:0;margin-top:0;width:353pt;height:84.2pt;z-index:251660288;visibility:visible;mso-wrap-style:square;mso-width-percent:0;mso-height-percent:0;mso-left-percent:420;mso-top-percent:175;mso-wrap-distance-left:9pt;mso-wrap-distance-top:0;mso-wrap-distance-right:9pt;mso-wrap-distance-bottom:0;mso-position-horizontal-relative:page;mso-position-vertical-relative:page;mso-width-percent:0;mso-height-percent:0;mso-left-percent:420;mso-top-percent:175;mso-width-relative:page;mso-height-relative:margin;v-text-anchor:top" o:gfxdata="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" filled="f" stroked="f" strokeweight=".5pt">
+                  <v:shape w14:anchorId="22066ADA" id="Text Box 1" o:spid="_x0000_s1056" type="#_x0000_t202" style="position:absolute;margin-left:0;margin-top:0;width:353pt;height:84.2pt;z-index:251660288;visibility:visible;mso-wrap-style:square;mso-width-percent:0;mso-height-percent:0;mso-left-percent:420;mso-top-percent:175;mso-wrap-distance-left:9pt;mso-wrap-distance-top:0;mso-wrap-distance-right:9pt;mso-wrap-distance-bottom:0;mso-position-horizontal-relative:page;mso-position-vertical-relative:page;mso-width-percent:0;mso-height-percent:0;mso-left-percent:420;mso-top-percent:175;mso-width-relative:page;mso-height-relative:margin;v-text-anchor:top" o:gfxdata="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" filled="f" stroked="f" strokeweight=".5pt">
                     <v:textbox inset="0,0,0,0">
                       <w:txbxContent>
                         <w:p>
@@ -3948,6 +3952,7 @@
                               <w:dataBinding w:prefixMappings="xmlns:ns0='http://purl.org/dc/elements/1.1/' xmlns:ns1='http://schemas.openxmlformats.org/package/2006/metadata/core-properties' " w:xpath="/ns1:coreProperties[1]/ns0:title[1]" w:storeItemID="{6C3C8BC8-F283-45AE-878A-BAB7291924A1}"/>
                               <w:text/>
                             </w:sdtPr>
+                            <w:sdtEndPr/>
                             <w:sdtContent>
                               <w:r>
                                 <w:rPr>
@@ -3986,6 +3991,7 @@
                               <w:dataBinding w:prefixMappings="xmlns:ns0='http://purl.org/dc/elements/1.1/' xmlns:ns1='http://schemas.openxmlformats.org/package/2006/metadata/core-properties' " w:xpath="/ns1:coreProperties[1]/ns0:subject[1]" w:storeItemID="{6C3C8BC8-F283-45AE-878A-BAB7291924A1}"/>
                               <w:text/>
                             </w:sdtPr>
+                            <w:sdtEndPr/>
                             <w:sdtContent>
                               <w:r>
                                 <w:rPr>
@@ -6958,7 +6964,7 @@
           <w:noProof/>
         </w:rPr>
         <w:drawing>
-          <wp:anchor distT="0" distB="0" distL="114300" distR="114300" simplePos="0" relativeHeight="251662336" behindDoc="1" locked="0" layoutInCell="1" allowOverlap="1" wp14:anchorId="24535023" wp14:editId="2B360557">
+          <wp:anchor distT="0" distB="0" distL="114300" distR="114300" simplePos="0" relativeHeight="251662336" behindDoc="1" locked="0" layoutInCell="1" allowOverlap="1" wp14:anchorId="42173EAE" wp14:editId="10CC6C76">
             <wp:simplePos x="0" y="0"/>
             <wp:positionH relativeFrom="column">
               <wp:posOffset>2399030</wp:posOffset>
@@ -10539,7 +10545,7 @@
         <mc:AlternateContent>
           <mc:Choice Requires="wpg">
             <w:drawing>
-              <wp:anchor distT="0" distB="0" distL="114300" distR="114300" simplePos="0" relativeHeight="251664384" behindDoc="0" locked="0" layoutInCell="1" allowOverlap="1" wp14:anchorId="73345EA0" wp14:editId="3B1F0E32">
+              <wp:anchor distT="0" distB="0" distL="114300" distR="114300" simplePos="0" relativeHeight="251664384" behindDoc="0" locked="0" layoutInCell="1" allowOverlap="1" wp14:anchorId="0D6996C7" wp14:editId="26CA14B4">
                 <wp:simplePos x="0" y="0"/>
                 <wp:positionH relativeFrom="margin">
                   <wp:align>center</wp:align>
@@ -10667,7 +10673,7 @@
               </wp:anchor>
             </w:drawing>
           </mc:Choice>
-          <mc:Fallback>
+          <mc:Fallback xmlns:w16se="http://schemas.microsoft.com/office/word/2015/wordml/symex" xmlns:w16cid="http://schemas.microsoft.com/office/word/2016/wordml/cid" xmlns:am3d="http://schemas.microsoft.com/office/drawing/2017/model3d" xmlns:aink="http://schemas.microsoft.com/office/drawing/2016/ink" xmlns:cx8="http://schemas.microsoft.com/office/drawing/2016/5/14/chartex" xmlns:cx7="http://schemas.microsoft.com/office/drawing/2016/5/13/chartex" xmlns:cx6="http://schemas.microsoft.com/office/drawing/2016/5/12/chartex" xmlns:cx5="http://schemas.microsoft.com/office/drawing/2016/5/11/chartex" xmlns:cx4="http://schemas.microsoft.com/office/drawing/2016/5/10/chartex" xmlns:cx3="http://schemas.microsoft.com/office/drawing/2016/5/9/chartex" xmlns:cx2="http://schemas.microsoft.com/office/drawing/2015/10/21/chartex" xmlns:cx1="http://schemas.microsoft.com/office/drawing/2015/9/8/chartex" xmlns:cx="http://schemas.microsoft.com/office/drawing/2014/chartex">
             <w:pict>
               <v:group w14:anchorId="1158E16B" id="Group 38" o:spid="_x0000_s1026" style="position:absolute;margin-left:0;margin-top:26.8pt;width:396.75pt;height:102.75pt;z-index:251664384;mso-position-horizontal:center;mso-position-horizontal-relative:margin" coordsize="50387,13049" o:gfxdata="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">
                 <v:group id="Group 37" o:spid="_x0000_s1027" style="position:absolute;width:50387;height:13049" coordsize="50387,13049" o:gfxdata="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">
@@ -10736,7 +10742,7 @@
           <w:vertAlign w:val="subscript"/>
         </w:rPr>
         <w:drawing>
-          <wp:anchor distT="0" distB="0" distL="114300" distR="114300" simplePos="0" relativeHeight="251667456" behindDoc="1" locked="0" layoutInCell="1" allowOverlap="1" wp14:anchorId="44443B4F">
+          <wp:anchor distT="0" distB="0" distL="114300" distR="114300" simplePos="0" relativeHeight="251667456" behindDoc="1" locked="0" layoutInCell="1" allowOverlap="1" wp14:anchorId="31891103" wp14:editId="725E6ED6">
             <wp:simplePos x="0" y="0"/>
             <wp:positionH relativeFrom="margin">
               <wp:align>center</wp:align>
@@ -10903,7 +10909,7 @@
         <mc:AlternateContent>
           <mc:Choice Requires="wpg">
             <w:drawing>
-              <wp:anchor distT="0" distB="0" distL="114300" distR="114300" simplePos="0" relativeHeight="251666432" behindDoc="1" locked="0" layoutInCell="1" allowOverlap="1" wp14:anchorId="192D44DC" wp14:editId="78B76DDB">
+              <wp:anchor distT="0" distB="0" distL="114300" distR="114300" simplePos="0" relativeHeight="251666432" behindDoc="1" locked="0" layoutInCell="1" allowOverlap="1" wp14:anchorId="2BCF0446" wp14:editId="3FE3C713">
                 <wp:simplePos x="0" y="0"/>
                 <wp:positionH relativeFrom="margin">
                   <wp:posOffset>333375</wp:posOffset>
@@ -10999,7 +11005,7 @@
               </wp:anchor>
             </w:drawing>
           </mc:Choice>
-          <mc:Fallback>
+          <mc:Fallback xmlns:w16se="http://schemas.microsoft.com/office/word/2015/wordml/symex" xmlns:w16cid="http://schemas.microsoft.com/office/word/2016/wordml/cid" xmlns:am3d="http://schemas.microsoft.com/office/drawing/2017/model3d" xmlns:aink="http://schemas.microsoft.com/office/drawing/2016/ink" xmlns:cx8="http://schemas.microsoft.com/office/drawing/2016/5/14/chartex" xmlns:cx7="http://schemas.microsoft.com/office/drawing/2016/5/13/chartex" xmlns:cx6="http://schemas.microsoft.com/office/drawing/2016/5/12/chartex" xmlns:cx5="http://schemas.microsoft.com/office/drawing/2016/5/11/chartex" xmlns:cx4="http://schemas.microsoft.com/office/drawing/2016/5/10/chartex" xmlns:cx3="http://schemas.microsoft.com/office/drawing/2016/5/9/chartex" xmlns:cx2="http://schemas.microsoft.com/office/drawing/2015/10/21/chartex" xmlns:cx1="http://schemas.microsoft.com/office/drawing/2015/9/8/chartex" xmlns:cx="http://schemas.microsoft.com/office/drawing/2014/chartex">
             <w:pict>
               <v:group w14:anchorId="0C8502C4" id="Group 44" o:spid="_x0000_s1026" style="position:absolute;margin-left:26.25pt;margin-top:22.35pt;width:415.5pt;height:189pt;z-index:-251650048;mso-position-horizontal-relative:margin" coordsize="52768,24003" o:gfxdata="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">
                 <v:shape id="Picture 41" o:spid="_x0000_s1027" type="#_x0000_t75" style="position:absolute;width:52768;height:24003;visibility:visible;mso-wrap-style:square" o:gfxdata="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">
@@ -13726,7 +13732,7 @@
           <w:noProof/>
         </w:rPr>
         <w:drawing>
-          <wp:inline distT="0" distB="0" distL="0" distR="0" wp14:anchorId="029C4449" wp14:editId="3FF44DCE">
+          <wp:inline distT="0" distB="0" distL="0" distR="0" wp14:anchorId="2058EEFC" wp14:editId="0ED4ED2D">
             <wp:extent cx="5276850" cy="1962150"/>
             <wp:effectExtent l="0" t="0" r="0" b="0"/>
             <wp:docPr id="45" name="Picture 45"/>
@@ -14414,7 +14420,7 @@
           <w:noProof/>
         </w:rPr>
         <w:drawing>
-          <wp:inline distT="0" distB="0" distL="0" distR="0">
+          <wp:inline distT="0" distB="0" distL="0" distR="0" wp14:anchorId="199B9098" wp14:editId="0006E85F">
             <wp:extent cx="5943600" cy="1149350"/>
             <wp:effectExtent l="0" t="0" r="0" b="0"/>
             <wp:docPr id="39" name="Picture 39"/>
@@ -15221,7 +15227,7 @@
           <w:noProof/>
         </w:rPr>
         <w:drawing>
-          <wp:inline distT="0" distB="0" distL="0" distR="0">
+          <wp:inline distT="0" distB="0" distL="0" distR="0" wp14:anchorId="240D2D20" wp14:editId="2888E956">
             <wp:extent cx="2096135" cy="3381375"/>
             <wp:effectExtent l="0" t="0" r="0" b="9525"/>
             <wp:docPr id="40" name="Picture 40" descr="C:\Users\EDI\AppData\Local\Microsoft\Windows\INetCache\Content.Word\2.jpg"/>
@@ -15325,7 +15331,7 @@
           <w:noProof/>
         </w:rPr>
         <w:drawing>
-          <wp:inline distT="0" distB="0" distL="0" distR="0">
+          <wp:inline distT="0" distB="0" distL="0" distR="0" wp14:anchorId="276C5F03" wp14:editId="0385B69B">
             <wp:extent cx="1924050" cy="5895975"/>
             <wp:effectExtent l="0" t="0" r="0" b="9525"/>
             <wp:docPr id="46" name="Picture 46"/>
@@ -15417,7 +15423,7 @@
           <w:noProof/>
         </w:rPr>
         <w:drawing>
-          <wp:inline distT="0" distB="0" distL="0" distR="0">
+          <wp:inline distT="0" distB="0" distL="0" distR="0" wp14:anchorId="3BBB1AD8" wp14:editId="1401B5B3">
             <wp:extent cx="1914525" cy="4067175"/>
             <wp:effectExtent l="0" t="0" r="9525" b="9525"/>
             <wp:docPr id="47" name="Picture 47"/>
@@ -15503,7 +15509,7 @@
           <w:noProof/>
         </w:rPr>
         <w:drawing>
-          <wp:inline distT="0" distB="0" distL="0" distR="0">
+          <wp:inline distT="0" distB="0" distL="0" distR="0" wp14:anchorId="20A456B7" wp14:editId="5B9F7748">
             <wp:extent cx="1474578" cy="3132561"/>
             <wp:effectExtent l="0" t="0" r="0" b="0"/>
             <wp:docPr id="48" name="Picture 48"/>
@@ -15578,7 +15584,7 @@
           <w:noProof/>
         </w:rPr>
         <w:drawing>
-          <wp:inline distT="0" distB="0" distL="0" distR="0">
+          <wp:inline distT="0" distB="0" distL="0" distR="0" wp14:anchorId="0FAFE5F8" wp14:editId="6A160247">
             <wp:extent cx="2441575" cy="4062730"/>
             <wp:effectExtent l="0" t="0" r="0" b="0"/>
             <wp:docPr id="49" name="Picture 49" descr="C:\Users\EDI\AppData\Local\Microsoft\Windows\INetCache\Content.Word\6.jpg"/>
@@ -15804,7 +15810,7 @@
           <w:noProof/>
         </w:rPr>
         <w:drawing>
-          <wp:anchor distT="0" distB="0" distL="114300" distR="114300" simplePos="0" relativeHeight="251669504" behindDoc="1" locked="0" layoutInCell="1" allowOverlap="1">
+          <wp:anchor distT="0" distB="0" distL="114300" distR="114300" simplePos="0" relativeHeight="251669504" behindDoc="1" locked="0" layoutInCell="1" allowOverlap="1" wp14:anchorId="69625DEB" wp14:editId="7DB9F16F">
             <wp:simplePos x="0" y="0"/>
             <wp:positionH relativeFrom="margin">
               <wp:align>right</wp:align>
@@ -15911,7 +15917,7 @@
           <w:noProof/>
         </w:rPr>
         <w:drawing>
-          <wp:anchor distT="0" distB="0" distL="114300" distR="114300" simplePos="0" relativeHeight="251668480" behindDoc="1" locked="0" layoutInCell="1" allowOverlap="1">
+          <wp:anchor distT="0" distB="0" distL="114300" distR="114300" simplePos="0" relativeHeight="251668480" behindDoc="1" locked="0" layoutInCell="1" allowOverlap="1" wp14:anchorId="61703332" wp14:editId="2868F961">
             <wp:simplePos x="0" y="0"/>
             <wp:positionH relativeFrom="margin">
               <wp:align>center</wp:align>
@@ -16175,7 +16181,7 @@
           <w:noProof/>
         </w:rPr>
         <w:drawing>
-          <wp:inline distT="0" distB="0" distL="0" distR="0">
+          <wp:inline distT="0" distB="0" distL="0" distR="0" wp14:anchorId="5E33CD83" wp14:editId="045FFB2D">
             <wp:extent cx="5943600" cy="4486910"/>
             <wp:effectExtent l="0" t="0" r="0" b="8890"/>
             <wp:docPr id="51" name="Picture 51"/>
@@ -16587,13 +16593,7 @@
               <w:rPr>
                 <w:rFonts w:ascii="Tahoma" w:hAnsi="Tahoma" w:cs="Tahoma"/>
               </w:rPr>
-              <w:t>1459031</w:t>
-            </w:r>
-            <w:r>
-              <w:rPr>
-                <w:rFonts w:ascii="Tahoma" w:hAnsi="Tahoma" w:cs="Tahoma"/>
-              </w:rPr>
-              <w:t>@itec.hcmus.edu.vn</w:t>
+              <w:t>1459031@itec.hcmus.edu.vn</w:t>
             </w:r>
           </w:p>
         </w:tc>
@@ -16661,13 +16661,7 @@
               <w:rPr>
                 <w:rFonts w:ascii="Tahoma" w:hAnsi="Tahoma" w:cs="Tahoma"/>
               </w:rPr>
-              <w:t>1459013</w:t>
-            </w:r>
-            <w:r>
-              <w:rPr>
-                <w:rFonts w:ascii="Tahoma" w:hAnsi="Tahoma" w:cs="Tahoma"/>
-              </w:rPr>
-              <w:t>@itec.hcmus.edu.vn</w:t>
+              <w:t>1459013@itec.hcmus.edu.vn</w:t>
             </w:r>
           </w:p>
         </w:tc>
@@ -16738,13 +16732,7 @@
               <w:rPr>
                 <w:rFonts w:ascii="Tahoma" w:hAnsi="Tahoma" w:cs="Tahoma"/>
               </w:rPr>
-              <w:t>1459015</w:t>
-            </w:r>
-            <w:r>
-              <w:rPr>
-                <w:rFonts w:ascii="Tahoma" w:hAnsi="Tahoma" w:cs="Tahoma"/>
-              </w:rPr>
-              <w:t>@itec.hcmus.edu.vn</w:t>
+              <w:t>1459015@itec.hcmus.edu.vn</w:t>
             </w:r>
           </w:p>
         </w:tc>
@@ -16768,8 +16756,6 @@
               </w:rPr>
               <w:t>Hà Ngọc Gia</w:t>
             </w:r>
-            <w:bookmarkStart w:id="2" w:name="_GoBack"/>
-            <w:bookmarkEnd w:id="2"/>
           </w:p>
         </w:tc>
       </w:tr>
@@ -27512,7 +27498,7 @@
           <w:sz w:val="28"/>
           <w:szCs w:val="28"/>
         </w:rPr>
-        <w:t>4.1 Các test case của game Flappy Plane</w:t>
+        <w:t>4.1 Các test case củ</w:t>
       </w:r>
       <w:r>
         <w:rPr>
@@ -27520,7 +27506,7 @@
           <w:sz w:val="28"/>
           <w:szCs w:val="28"/>
         </w:rPr>
-        <w:br/>
+        <w:t>a game Flappy Plane</w:t>
       </w:r>
       <w:r>
         <w:rPr>
@@ -28389,24 +28375,8 @@
           <w:szCs w:val="28"/>
         </w:rPr>
       </w:pPr>
-    </w:p>
-    <w:p>
-      <w:pPr>
-        <w:rPr>
-          <w:rFonts w:ascii="Tahoma" w:hAnsi="Tahoma" w:cs="Tahoma"/>
-          <w:sz w:val="28"/>
-          <w:szCs w:val="28"/>
-        </w:rPr>
-      </w:pPr>
-    </w:p>
-    <w:p>
-      <w:pPr>
-        <w:rPr>
-          <w:rFonts w:ascii="Tahoma" w:hAnsi="Tahoma" w:cs="Tahoma"/>
-          <w:sz w:val="28"/>
-          <w:szCs w:val="28"/>
-        </w:rPr>
-      </w:pPr>
+      <w:bookmarkStart w:id="2" w:name="_GoBack"/>
+      <w:bookmarkEnd w:id="2"/>
     </w:p>
     <w:tbl>
       <w:tblPr>
@@ -31563,6 +31533,11 @@
           </w:tcPr>
           <w:p>
             <w:pPr>
+              <w:pStyle w:val="ListParagraph"/>
+              <w:numPr>
+                <w:ilvl w:val="0"/>
+                <w:numId w:val="32"/>
+              </w:numPr>
               <w:cnfStyle w:val="000000100000" w:firstRow="0" w:lastRow="0" w:firstColumn="0" w:lastColumn="0" w:oddVBand="0" w:evenVBand="0" w:oddHBand="1" w:evenHBand="0" w:firstRowFirstColumn="0" w:firstRowLastColumn="0" w:lastRowFirstColumn="0" w:lastRowLastColumn="0"/>
               <w:rPr>
                 <w:rFonts w:ascii="Tahoma" w:hAnsi="Tahoma" w:cs="Tahoma"/>
@@ -31572,7 +31547,26 @@
               <w:rPr>
                 <w:rFonts w:ascii="Tahoma" w:hAnsi="Tahoma" w:cs="Tahoma"/>
               </w:rPr>
-              <w:t>Đã vào chơi game</w:t>
+              <w:t>Khởi động game trên iOS</w:t>
+            </w:r>
+          </w:p>
+          <w:p>
+            <w:pPr>
+              <w:pStyle w:val="ListParagraph"/>
+              <w:numPr>
+                <w:ilvl w:val="0"/>
+                <w:numId w:val="32"/>
+              </w:numPr>
+              <w:cnfStyle w:val="000000100000" w:firstRow="0" w:lastRow="0" w:firstColumn="0" w:lastColumn="0" w:oddVBand="0" w:evenVBand="0" w:oddHBand="1" w:evenHBand="0" w:firstRowFirstColumn="0" w:firstRowLastColumn="0" w:lastRowFirstColumn="0" w:lastRowLastColumn="0"/>
+              <w:rPr>
+                <w:rFonts w:ascii="Tahoma" w:hAnsi="Tahoma" w:cs="Tahoma"/>
+              </w:rPr>
+            </w:pPr>
+            <w:r>
+              <w:rPr>
+                <w:rFonts w:ascii="Tahoma" w:hAnsi="Tahoma" w:cs="Tahoma"/>
+              </w:rPr>
+              <w:t>Vào chơi game</w:t>
             </w:r>
           </w:p>
         </w:tc>
@@ -31767,6 +31761,12 @@
                 <w:rFonts w:ascii="Tahoma" w:hAnsi="Tahoma" w:cs="Tahoma"/>
               </w:rPr>
             </w:pPr>
+            <w:r>
+              <w:rPr>
+                <w:rFonts w:ascii="Tahoma" w:hAnsi="Tahoma" w:cs="Tahoma"/>
+              </w:rPr>
+              <w:t>Cần thêm thuật toán để các sprite và UI có thể phóng lớn theo nhiều ratio khác nhau bao gồm 5:4 và 16:10</w:t>
+            </w:r>
           </w:p>
         </w:tc>
       </w:tr>
@@ -31798,6 +31798,11 @@
           </w:tcPr>
           <w:p>
             <w:pPr>
+              <w:pStyle w:val="ListParagraph"/>
+              <w:numPr>
+                <w:ilvl w:val="0"/>
+                <w:numId w:val="32"/>
+              </w:numPr>
               <w:cnfStyle w:val="000000000000" w:firstRow="0" w:lastRow="0" w:firstColumn="0" w:lastColumn="0" w:oddVBand="0" w:evenVBand="0" w:oddHBand="0" w:evenHBand="0" w:firstRowFirstColumn="0" w:firstRowLastColumn="0" w:lastRowFirstColumn="0" w:lastRowLastColumn="0"/>
               <w:rPr>
                 <w:rFonts w:ascii="Tahoma" w:hAnsi="Tahoma" w:cs="Tahoma"/>
@@ -31807,7 +31812,26 @@
               <w:rPr>
                 <w:rFonts w:ascii="Tahoma" w:hAnsi="Tahoma" w:cs="Tahoma"/>
               </w:rPr>
-              <w:t>Khởi động game trên iPhone, iPad, iPod</w:t>
+              <w:t>Khởi động game trên iOS</w:t>
+            </w:r>
+          </w:p>
+          <w:p>
+            <w:pPr>
+              <w:pStyle w:val="ListParagraph"/>
+              <w:numPr>
+                <w:ilvl w:val="0"/>
+                <w:numId w:val="32"/>
+              </w:numPr>
+              <w:cnfStyle w:val="000000000000" w:firstRow="0" w:lastRow="0" w:firstColumn="0" w:lastColumn="0" w:oddVBand="0" w:evenVBand="0" w:oddHBand="0" w:evenHBand="0" w:firstRowFirstColumn="0" w:firstRowLastColumn="0" w:lastRowFirstColumn="0" w:lastRowLastColumn="0"/>
+              <w:rPr>
+                <w:rFonts w:ascii="Tahoma" w:hAnsi="Tahoma" w:cs="Tahoma"/>
+              </w:rPr>
+            </w:pPr>
+            <w:r>
+              <w:rPr>
+                <w:rFonts w:ascii="Tahoma" w:hAnsi="Tahoma" w:cs="Tahoma"/>
+              </w:rPr>
+              <w:t>Vào chơi game</w:t>
             </w:r>
           </w:p>
         </w:tc>
@@ -31822,6 +31846,308 @@
         </w:rPr>
       </w:pPr>
     </w:p>
+    <w:tbl>
+      <w:tblPr>
+        <w:tblStyle w:val="GridTable4-Accent5"/>
+        <w:tblW w:w="0" w:type="auto"/>
+        <w:tblLook w:val="04A0" w:firstRow="1" w:lastRow="0" w:firstColumn="1" w:lastColumn="0" w:noHBand="0" w:noVBand="1"/>
+      </w:tblPr>
+      <w:tblGrid>
+        <w:gridCol w:w="1615"/>
+        <w:gridCol w:w="7735"/>
+      </w:tblGrid>
+      <w:tr>
+        <w:trPr>
+          <w:cnfStyle w:val="100000000000" w:firstRow="1" w:lastRow="0" w:firstColumn="0" w:lastColumn="0" w:oddVBand="0" w:evenVBand="0" w:oddHBand="0" w:evenHBand="0" w:firstRowFirstColumn="0" w:firstRowLastColumn="0" w:lastRowFirstColumn="0" w:lastRowLastColumn="0"/>
+        </w:trPr>
+        <w:tc>
+          <w:tcPr>
+            <w:cnfStyle w:val="001000000000" w:firstRow="0" w:lastRow="0" w:firstColumn="1" w:lastColumn="0" w:oddVBand="0" w:evenVBand="0" w:oddHBand="0" w:evenHBand="0" w:firstRowFirstColumn="0" w:firstRowLastColumn="0" w:lastRowFirstColumn="0" w:lastRowLastColumn="0"/>
+            <w:tcW w:w="1615" w:type="dxa"/>
+          </w:tcPr>
+          <w:p>
+            <w:pPr>
+              <w:jc w:val="center"/>
+              <w:rPr>
+                <w:rFonts w:ascii="Tahoma" w:hAnsi="Tahoma" w:cs="Tahoma"/>
+              </w:rPr>
+            </w:pPr>
+            <w:r>
+              <w:rPr>
+                <w:rFonts w:ascii="Tahoma" w:hAnsi="Tahoma" w:cs="Tahoma"/>
+              </w:rPr>
+              <w:t>Test procedure</w:t>
+            </w:r>
+          </w:p>
+        </w:tc>
+        <w:tc>
+          <w:tcPr>
+            <w:tcW w:w="7735" w:type="dxa"/>
+            <w:vAlign w:val="center"/>
+          </w:tcPr>
+          <w:p>
+            <w:pPr>
+              <w:cnfStyle w:val="100000000000" w:firstRow="1" w:lastRow="0" w:firstColumn="0" w:lastColumn="0" w:oddVBand="0" w:evenVBand="0" w:oddHBand="0" w:evenHBand="0" w:firstRowFirstColumn="0" w:firstRowLastColumn="0" w:lastRowFirstColumn="0" w:lastRowLastColumn="0"/>
+              <w:rPr>
+                <w:rFonts w:ascii="Tahoma" w:hAnsi="Tahoma" w:cs="Tahoma"/>
+              </w:rPr>
+            </w:pPr>
+            <w:r>
+              <w:rPr>
+                <w:rFonts w:ascii="Tahoma" w:hAnsi="Tahoma" w:cs="Tahoma"/>
+              </w:rPr>
+              <w:t>TC-01</w:t>
+            </w:r>
+            <w:r>
+              <w:rPr>
+                <w:rFonts w:ascii="Tahoma" w:hAnsi="Tahoma" w:cs="Tahoma"/>
+              </w:rPr>
+              <w:t>4</w:t>
+            </w:r>
+          </w:p>
+        </w:tc>
+      </w:tr>
+      <w:tr>
+        <w:trPr>
+          <w:cnfStyle w:val="000000100000" w:firstRow="0" w:lastRow="0" w:firstColumn="0" w:lastColumn="0" w:oddVBand="0" w:evenVBand="0" w:oddHBand="1" w:evenHBand="0" w:firstRowFirstColumn="0" w:firstRowLastColumn="0" w:lastRowFirstColumn="0" w:lastRowLastColumn="0"/>
+        </w:trPr>
+        <w:tc>
+          <w:tcPr>
+            <w:cnfStyle w:val="001000000000" w:firstRow="0" w:lastRow="0" w:firstColumn="1" w:lastColumn="0" w:oddVBand="0" w:evenVBand="0" w:oddHBand="0" w:evenHBand="0" w:firstRowFirstColumn="0" w:firstRowLastColumn="0" w:lastRowFirstColumn="0" w:lastRowLastColumn="0"/>
+            <w:tcW w:w="1615" w:type="dxa"/>
+          </w:tcPr>
+          <w:p>
+            <w:pPr>
+              <w:jc w:val="center"/>
+              <w:rPr>
+                <w:rFonts w:ascii="Tahoma" w:hAnsi="Tahoma" w:cs="Tahoma"/>
+              </w:rPr>
+            </w:pPr>
+            <w:r>
+              <w:rPr>
+                <w:rFonts w:ascii="Tahoma" w:hAnsi="Tahoma" w:cs="Tahoma"/>
+              </w:rPr>
+              <w:t>Expected Result</w:t>
+            </w:r>
+          </w:p>
+        </w:tc>
+        <w:tc>
+          <w:tcPr>
+            <w:tcW w:w="7735" w:type="dxa"/>
+            <w:vAlign w:val="center"/>
+          </w:tcPr>
+          <w:p>
+            <w:pPr>
+              <w:cnfStyle w:val="000000100000" w:firstRow="0" w:lastRow="0" w:firstColumn="0" w:lastColumn="0" w:oddVBand="0" w:evenVBand="0" w:oddHBand="1" w:evenHBand="0" w:firstRowFirstColumn="0" w:firstRowLastColumn="0" w:lastRowFirstColumn="0" w:lastRowLastColumn="0"/>
+              <w:rPr>
+                <w:rFonts w:ascii="Tahoma" w:hAnsi="Tahoma" w:cs="Tahoma"/>
+              </w:rPr>
+            </w:pPr>
+            <w:r>
+              <w:rPr>
+                <w:rFonts w:ascii="Tahoma" w:hAnsi="Tahoma" w:cs="Tahoma"/>
+              </w:rPr>
+              <w:t>TC-014</w:t>
+            </w:r>
+            <w:r>
+              <w:rPr>
+                <w:rFonts w:ascii="Tahoma" w:hAnsi="Tahoma" w:cs="Tahoma"/>
+              </w:rPr>
+              <w:t xml:space="preserve"> </w:t>
+            </w:r>
+            <w:r>
+              <w:rPr>
+                <w:rFonts w:ascii="Tahoma" w:hAnsi="Tahoma" w:cs="Tahoma"/>
+              </w:rPr>
+              <w:t>sẽ kiểm tra xem các button có hoạt động khi chuyển trang hay không</w:t>
+            </w:r>
+            <w:r>
+              <w:rPr>
+                <w:rFonts w:ascii="Tahoma" w:hAnsi="Tahoma" w:cs="Tahoma"/>
+              </w:rPr>
+              <w:t xml:space="preserve"> </w:t>
+            </w:r>
+          </w:p>
+        </w:tc>
+      </w:tr>
+      <w:tr>
+        <w:tc>
+          <w:tcPr>
+            <w:cnfStyle w:val="001000000000" w:firstRow="0" w:lastRow="0" w:firstColumn="1" w:lastColumn="0" w:oddVBand="0" w:evenVBand="0" w:oddHBand="0" w:evenHBand="0" w:firstRowFirstColumn="0" w:firstRowLastColumn="0" w:lastRowFirstColumn="0" w:lastRowLastColumn="0"/>
+            <w:tcW w:w="1615" w:type="dxa"/>
+            <w:shd w:val="clear" w:color="auto" w:fill="FFD966" w:themeFill="accent4" w:themeFillTint="99"/>
+          </w:tcPr>
+          <w:p>
+            <w:pPr>
+              <w:jc w:val="center"/>
+              <w:rPr>
+                <w:rFonts w:ascii="Tahoma" w:hAnsi="Tahoma" w:cs="Tahoma"/>
+              </w:rPr>
+            </w:pPr>
+            <w:r>
+              <w:rPr>
+                <w:rFonts w:ascii="Tahoma" w:hAnsi="Tahoma" w:cs="Tahoma"/>
+              </w:rPr>
+              <w:t>Actual Result</w:t>
+            </w:r>
+          </w:p>
+        </w:tc>
+        <w:tc>
+          <w:tcPr>
+            <w:tcW w:w="7735" w:type="dxa"/>
+            <w:shd w:val="clear" w:color="auto" w:fill="FFD966" w:themeFill="accent4" w:themeFillTint="99"/>
+            <w:vAlign w:val="center"/>
+          </w:tcPr>
+          <w:p>
+            <w:pPr>
+              <w:cnfStyle w:val="000000000000" w:firstRow="0" w:lastRow="0" w:firstColumn="0" w:lastColumn="0" w:oddVBand="0" w:evenVBand="0" w:oddHBand="0" w:evenHBand="0" w:firstRowFirstColumn="0" w:firstRowLastColumn="0" w:lastRowFirstColumn="0" w:lastRowLastColumn="0"/>
+              <w:rPr>
+                <w:rFonts w:ascii="Tahoma" w:hAnsi="Tahoma" w:cs="Tahoma"/>
+              </w:rPr>
+            </w:pPr>
+            <w:r>
+              <w:rPr>
+                <w:rFonts w:ascii="Tahoma" w:hAnsi="Tahoma" w:cs="Tahoma"/>
+              </w:rPr>
+              <w:t>Button “QUIT” hiện lại khi chuyển từ trang setting về trang menu</w:t>
+            </w:r>
+          </w:p>
+        </w:tc>
+      </w:tr>
+      <w:tr>
+        <w:trPr>
+          <w:cnfStyle w:val="000000100000" w:firstRow="0" w:lastRow="0" w:firstColumn="0" w:lastColumn="0" w:oddVBand="0" w:evenVBand="0" w:oddHBand="1" w:evenHBand="0" w:firstRowFirstColumn="0" w:firstRowLastColumn="0" w:lastRowFirstColumn="0" w:lastRowLastColumn="0"/>
+        </w:trPr>
+        <w:tc>
+          <w:tcPr>
+            <w:cnfStyle w:val="001000000000" w:firstRow="0" w:lastRow="0" w:firstColumn="1" w:lastColumn="0" w:oddVBand="0" w:evenVBand="0" w:oddHBand="0" w:evenHBand="0" w:firstRowFirstColumn="0" w:firstRowLastColumn="0" w:lastRowFirstColumn="0" w:lastRowLastColumn="0"/>
+            <w:tcW w:w="1615" w:type="dxa"/>
+          </w:tcPr>
+          <w:p>
+            <w:pPr>
+              <w:jc w:val="center"/>
+              <w:rPr>
+                <w:rFonts w:ascii="Tahoma" w:hAnsi="Tahoma" w:cs="Tahoma"/>
+              </w:rPr>
+            </w:pPr>
+            <w:r>
+              <w:rPr>
+                <w:rFonts w:ascii="Tahoma" w:hAnsi="Tahoma" w:cs="Tahoma"/>
+              </w:rPr>
+              <w:t>Comment</w:t>
+            </w:r>
+          </w:p>
+        </w:tc>
+        <w:tc>
+          <w:tcPr>
+            <w:tcW w:w="7735" w:type="dxa"/>
+            <w:vAlign w:val="center"/>
+          </w:tcPr>
+          <w:p>
+            <w:pPr>
+              <w:cnfStyle w:val="000000100000" w:firstRow="0" w:lastRow="0" w:firstColumn="0" w:lastColumn="0" w:oddVBand="0" w:evenVBand="0" w:oddHBand="1" w:evenHBand="0" w:firstRowFirstColumn="0" w:firstRowLastColumn="0" w:lastRowFirstColumn="0" w:lastRowLastColumn="0"/>
+              <w:rPr>
+                <w:rFonts w:ascii="Tahoma" w:hAnsi="Tahoma" w:cs="Tahoma"/>
+              </w:rPr>
+            </w:pPr>
+            <w:r>
+              <w:rPr>
+                <w:rFonts w:ascii="Tahoma" w:hAnsi="Tahoma" w:cs="Tahoma"/>
+              </w:rPr>
+              <w:t>Lỗi do hàm backtomenu() gọi lại nút quit trên PC, gây ảnh hưởng trên điện thoại cầm thay, PC và macOS không bị ảnh hưởng mạnh.</w:t>
+            </w:r>
+          </w:p>
+        </w:tc>
+      </w:tr>
+      <w:tr>
+        <w:trPr>
+          <w:trHeight w:val="503"/>
+        </w:trPr>
+        <w:tc>
+          <w:tcPr>
+            <w:cnfStyle w:val="001000000000" w:firstRow="0" w:lastRow="0" w:firstColumn="1" w:lastColumn="0" w:oddVBand="0" w:evenVBand="0" w:oddHBand="0" w:evenHBand="0" w:firstRowFirstColumn="0" w:firstRowLastColumn="0" w:lastRowFirstColumn="0" w:lastRowLastColumn="0"/>
+            <w:tcW w:w="1615" w:type="dxa"/>
+          </w:tcPr>
+          <w:p>
+            <w:pPr>
+              <w:jc w:val="center"/>
+              <w:rPr>
+                <w:rFonts w:ascii="Tahoma" w:hAnsi="Tahoma" w:cs="Tahoma"/>
+              </w:rPr>
+            </w:pPr>
+            <w:r>
+              <w:rPr>
+                <w:rFonts w:ascii="Tahoma" w:hAnsi="Tahoma" w:cs="Tahoma"/>
+              </w:rPr>
+              <w:t>Conditional test</w:t>
+            </w:r>
+          </w:p>
+        </w:tc>
+        <w:tc>
+          <w:tcPr>
+            <w:tcW w:w="7735" w:type="dxa"/>
+            <w:vAlign w:val="center"/>
+          </w:tcPr>
+          <w:p>
+            <w:pPr>
+              <w:pStyle w:val="ListParagraph"/>
+              <w:numPr>
+                <w:ilvl w:val="0"/>
+                <w:numId w:val="31"/>
+              </w:numPr>
+              <w:cnfStyle w:val="000000000000" w:firstRow="0" w:lastRow="0" w:firstColumn="0" w:lastColumn="0" w:oddVBand="0" w:evenVBand="0" w:oddHBand="0" w:evenHBand="0" w:firstRowFirstColumn="0" w:firstRowLastColumn="0" w:lastRowFirstColumn="0" w:lastRowLastColumn="0"/>
+              <w:rPr>
+                <w:rFonts w:ascii="Tahoma" w:hAnsi="Tahoma" w:cs="Tahoma"/>
+              </w:rPr>
+            </w:pPr>
+            <w:r>
+              <w:rPr>
+                <w:rFonts w:ascii="Tahoma" w:hAnsi="Tahoma" w:cs="Tahoma"/>
+              </w:rPr>
+              <w:t>Khởi động game trên iOS và Android</w:t>
+            </w:r>
+          </w:p>
+          <w:p>
+            <w:pPr>
+              <w:pStyle w:val="ListParagraph"/>
+              <w:numPr>
+                <w:ilvl w:val="0"/>
+                <w:numId w:val="31"/>
+              </w:numPr>
+              <w:cnfStyle w:val="000000000000" w:firstRow="0" w:lastRow="0" w:firstColumn="0" w:lastColumn="0" w:oddVBand="0" w:evenVBand="0" w:oddHBand="0" w:evenHBand="0" w:firstRowFirstColumn="0" w:firstRowLastColumn="0" w:lastRowFirstColumn="0" w:lastRowLastColumn="0"/>
+              <w:rPr>
+                <w:rFonts w:ascii="Tahoma" w:hAnsi="Tahoma" w:cs="Tahoma"/>
+              </w:rPr>
+            </w:pPr>
+            <w:r>
+              <w:rPr>
+                <w:rFonts w:ascii="Tahoma" w:hAnsi="Tahoma" w:cs="Tahoma"/>
+              </w:rPr>
+              <w:t>Vào trang settting</w:t>
+            </w:r>
+          </w:p>
+          <w:p>
+            <w:pPr>
+              <w:pStyle w:val="ListParagraph"/>
+              <w:numPr>
+                <w:ilvl w:val="0"/>
+                <w:numId w:val="31"/>
+              </w:numPr>
+              <w:cnfStyle w:val="000000000000" w:firstRow="0" w:lastRow="0" w:firstColumn="0" w:lastColumn="0" w:oddVBand="0" w:evenVBand="0" w:oddHBand="0" w:evenHBand="0" w:firstRowFirstColumn="0" w:firstRowLastColumn="0" w:lastRowFirstColumn="0" w:lastRowLastColumn="0"/>
+              <w:rPr>
+                <w:rFonts w:ascii="Tahoma" w:hAnsi="Tahoma" w:cs="Tahoma"/>
+              </w:rPr>
+            </w:pPr>
+            <w:r>
+              <w:rPr>
+                <w:rFonts w:ascii="Tahoma" w:hAnsi="Tahoma" w:cs="Tahoma"/>
+              </w:rPr>
+              <w:t>Về trang menu</w:t>
+            </w:r>
+          </w:p>
+        </w:tc>
+      </w:tr>
+    </w:tbl>
     <w:p>
       <w:pPr>
         <w:tabs>
@@ -32261,7 +32587,7 @@
           <w:noProof/>
         </w:rPr>
         <w:drawing>
-          <wp:anchor distT="0" distB="0" distL="114300" distR="114300" simplePos="0" relativeHeight="251670528" behindDoc="1" locked="0" layoutInCell="1" allowOverlap="1" wp14:anchorId="50A0D47C">
+          <wp:anchor distT="0" distB="0" distL="114300" distR="114300" simplePos="0" relativeHeight="251670528" behindDoc="1" locked="0" layoutInCell="1" allowOverlap="1" wp14:anchorId="7133A5FE" wp14:editId="6573E766">
             <wp:simplePos x="0" y="0"/>
             <wp:positionH relativeFrom="margin">
               <wp:align>right</wp:align>
@@ -32332,7 +32658,7 @@
           <w:noProof/>
         </w:rPr>
         <w:drawing>
-          <wp:inline distT="0" distB="0" distL="0" distR="0" wp14:anchorId="667C4003" wp14:editId="47B0A714">
+          <wp:inline distT="0" distB="0" distL="0" distR="0" wp14:anchorId="2A812413" wp14:editId="3751B595">
             <wp:extent cx="5943600" cy="3453765"/>
             <wp:effectExtent l="0" t="0" r="0" b="0"/>
             <wp:docPr id="54" name="Picture 54"/>
@@ -32435,7 +32761,7 @@
           <w:noProof/>
         </w:rPr>
         <w:drawing>
-          <wp:anchor distT="0" distB="0" distL="114300" distR="114300" simplePos="0" relativeHeight="251671552" behindDoc="1" locked="0" layoutInCell="1" allowOverlap="1">
+          <wp:anchor distT="0" distB="0" distL="114300" distR="114300" simplePos="0" relativeHeight="251671552" behindDoc="1" locked="0" layoutInCell="1" allowOverlap="1" wp14:anchorId="54AFF64F" wp14:editId="7D892517">
             <wp:simplePos x="0" y="0"/>
             <wp:positionH relativeFrom="margin">
               <wp:align>right</wp:align>
@@ -32517,7 +32843,7 @@
           <w:noProof/>
         </w:rPr>
         <w:drawing>
-          <wp:inline distT="0" distB="0" distL="0" distR="0">
+          <wp:inline distT="0" distB="0" distL="0" distR="0" wp14:anchorId="1160CEE1" wp14:editId="49ED5A64">
             <wp:extent cx="5943600" cy="3441700"/>
             <wp:effectExtent l="0" t="0" r="0" b="6350"/>
             <wp:docPr id="57" name="Picture 57"/>
@@ -32609,7 +32935,7 @@
           <w:noProof/>
         </w:rPr>
         <w:drawing>
-          <wp:anchor distT="0" distB="0" distL="114300" distR="114300" simplePos="0" relativeHeight="251672576" behindDoc="1" locked="0" layoutInCell="1" allowOverlap="1" wp14:anchorId="69B1C7D1">
+          <wp:anchor distT="0" distB="0" distL="114300" distR="114300" simplePos="0" relativeHeight="251672576" behindDoc="1" locked="0" layoutInCell="1" allowOverlap="1" wp14:anchorId="31B18133" wp14:editId="01B65753">
             <wp:simplePos x="0" y="0"/>
             <wp:positionH relativeFrom="column">
               <wp:posOffset>0</wp:posOffset>
@@ -32688,7 +33014,7 @@
           <w:noProof/>
         </w:rPr>
         <w:drawing>
-          <wp:anchor distT="0" distB="0" distL="114300" distR="114300" simplePos="0" relativeHeight="251673600" behindDoc="1" locked="0" layoutInCell="1" allowOverlap="1" wp14:anchorId="49CCD0F3">
+          <wp:anchor distT="0" distB="0" distL="114300" distR="114300" simplePos="0" relativeHeight="251673600" behindDoc="1" locked="0" layoutInCell="1" allowOverlap="1" wp14:anchorId="4B40BDCE" wp14:editId="0DBE5997">
             <wp:simplePos x="0" y="0"/>
             <wp:positionH relativeFrom="column">
               <wp:posOffset>0</wp:posOffset>
@@ -33780,7 +34106,7 @@
 </file>
 
 <file path=word/endnotes.xml><?xml version="1.0" encoding="utf-8"?>
-<w:endnotes xmlns:wpc="http://schemas.microsoft.com/office/word/2010/wordprocessingCanvas" xmlns:cx="http://schemas.microsoft.com/office/drawing/2014/chartex" xmlns:cx1="http://schemas.microsoft.com/office/drawing/2015/9/8/chartex" xmlns:cx2="http://schemas.microsoft.com/office/drawing/2015/10/21/chartex" xmlns:cx3="http://schemas.microsoft.com/office/drawing/2016/5/9/chartex" xmlns:cx4="http://schemas.microsoft.com/office/drawing/2016/5/10/chartex" xmlns:cx5="http://schemas.microsoft.com/office/drawing/2016/5/11/chartex" xmlns:cx6="http://schemas.microsoft.com/office/drawing/2016/5/12/chartex" xmlns:cx7="http://schemas.microsoft.com/office/drawing/2016/5/13/chartex" xmlns:cx8="http://schemas.microsoft.com/office/drawing/2016/5/14/chartex" xmlns:mc="http://schemas.openxmlformats.org/markup-compatibility/2006" xmlns:aink="http://schemas.microsoft.com/office/drawing/2016/ink" xmlns:am3d="http://schemas.microsoft.com/office/drawing/2017/model3d" xmlns:o="urn:schemas-microsoft-com:office:office" xmlns:r="http://schemas.openxmlformats.org/officeDocument/2006/relationships" xmlns:m="http://schemas.openxmlformats.org/officeDocument/2006/math" xmlns:v="urn:schemas-microsoft-com:vml" xmlns:wp14="http://schemas.microsoft.com/office/word/2010/wordprocessingDrawing" xmlns:wp="http://schemas.openxmlformats.org/drawingml/2006/wordprocessingDrawing" xmlns:w10="urn:schemas-microsoft-com:office:word" xmlns:w="http://schemas.openxmlformats.org/wordprocessingml/2006/main" xmlns:w14="http://schemas.microsoft.com/office/word/2010/wordml" xmlns:w15="http://schemas.microsoft.com/office/word/2012/wordml" xmlns:w16cid="http://schemas.microsoft.com/office/word/2016/wordml/cid" xmlns:w16se="http://schemas.microsoft.com/office/word/2015/wordml/symex" xmlns:wpg="http://schemas.microsoft.com/office/word/2010/wordprocessingGroup" xmlns:wpi="http://schemas.microsoft.com/office/word/2010/wordprocessingInk" xmlns:wne="http://schemas.microsoft.com/office/word/2006/wordml" xmlns:wps="http://schemas.microsoft.com/office/word/2010/wordprocessingShape" mc:Ignorable="w14 w15 w16se w16cid wp14">
+<w:endnotes xmlns:wpc="http://schemas.microsoft.com/office/word/2010/wordprocessingCanvas" xmlns:mo="http://schemas.microsoft.com/office/mac/office/2008/main" xmlns:mc="http://schemas.openxmlformats.org/markup-compatibility/2006" xmlns:mv="urn:schemas-microsoft-com:mac:vml" xmlns:o="urn:schemas-microsoft-com:office:office" xmlns:r="http://schemas.openxmlformats.org/officeDocument/2006/relationships" xmlns:m="http://schemas.openxmlformats.org/officeDocument/2006/math" xmlns:v="urn:schemas-microsoft-com:vml" xmlns:wp14="http://schemas.microsoft.com/office/word/2010/wordprocessingDrawing" xmlns:wp="http://schemas.openxmlformats.org/drawingml/2006/wordprocessingDrawing" xmlns:w10="urn:schemas-microsoft-com:office:word" xmlns:w="http://schemas.openxmlformats.org/wordprocessingml/2006/main" xmlns:w14="http://schemas.microsoft.com/office/word/2010/wordml" xmlns:w15="http://schemas.microsoft.com/office/word/2012/wordml" xmlns:wpg="http://schemas.microsoft.com/office/word/2010/wordprocessingGroup" xmlns:wpi="http://schemas.microsoft.com/office/word/2010/wordprocessingInk" xmlns:wne="http://schemas.microsoft.com/office/word/2006/wordml" xmlns:wps="http://schemas.microsoft.com/office/word/2010/wordprocessingShape" mc:Ignorable="w14 w15 wp14">
   <w:endnote w:type="separator" w:id="-1">
     <w:p>
       <w:pPr>
@@ -33805,7 +34131,7 @@
 </file>
 
 <file path=word/footer1.xml><?xml version="1.0" encoding="utf-8"?>
-<w:ftr xmlns:wpc="http://schemas.microsoft.com/office/word/2010/wordprocessingCanvas" xmlns:cx="http://schemas.microsoft.com/office/drawing/2014/chartex" xmlns:cx1="http://schemas.microsoft.com/office/drawing/2015/9/8/chartex" xmlns:cx2="http://schemas.microsoft.com/office/drawing/2015/10/21/chartex" xmlns:cx3="http://schemas.microsoft.com/office/drawing/2016/5/9/chartex" xmlns:cx4="http://schemas.microsoft.com/office/drawing/2016/5/10/chartex" xmlns:cx5="http://schemas.microsoft.com/office/drawing/2016/5/11/chartex" xmlns:cx6="http://schemas.microsoft.com/office/drawing/2016/5/12/chartex" xmlns:cx7="http://schemas.microsoft.com/office/drawing/2016/5/13/chartex" xmlns:cx8="http://schemas.microsoft.com/office/drawing/2016/5/14/chartex" xmlns:mc="http://schemas.openxmlformats.org/markup-compatibility/2006" xmlns:aink="http://schemas.microsoft.com/office/drawing/2016/ink" xmlns:am3d="http://schemas.microsoft.com/office/drawing/2017/model3d" xmlns:o="urn:schemas-microsoft-com:office:office" xmlns:r="http://schemas.openxmlformats.org/officeDocument/2006/relationships" xmlns:m="http://schemas.openxmlformats.org/officeDocument/2006/math" xmlns:v="urn:schemas-microsoft-com:vml" xmlns:wp14="http://schemas.microsoft.com/office/word/2010/wordprocessingDrawing" xmlns:wp="http://schemas.openxmlformats.org/drawingml/2006/wordprocessingDrawing" xmlns:w10="urn:schemas-microsoft-com:office:word" xmlns:w="http://schemas.openxmlformats.org/wordprocessingml/2006/main" xmlns:w14="http://schemas.microsoft.com/office/word/2010/wordml" xmlns:w15="http://schemas.microsoft.com/office/word/2012/wordml" xmlns:w16cid="http://schemas.microsoft.com/office/word/2016/wordml/cid" xmlns:w16se="http://schemas.microsoft.com/office/word/2015/wordml/symex" xmlns:wpg="http://schemas.microsoft.com/office/word/2010/wordprocessingGroup" xmlns:wpi="http://schemas.microsoft.com/office/word/2010/wordprocessingInk" xmlns:wne="http://schemas.microsoft.com/office/word/2006/wordml" xmlns:wps="http://schemas.microsoft.com/office/word/2010/wordprocessingShape" mc:Ignorable="w14 w15 w16se w16cid wp14">
+<w:ftr xmlns:wpc="http://schemas.microsoft.com/office/word/2010/wordprocessingCanvas" xmlns:mo="http://schemas.microsoft.com/office/mac/office/2008/main" xmlns:mc="http://schemas.openxmlformats.org/markup-compatibility/2006" xmlns:mv="urn:schemas-microsoft-com:mac:vml" xmlns:o="urn:schemas-microsoft-com:office:office" xmlns:r="http://schemas.openxmlformats.org/officeDocument/2006/relationships" xmlns:m="http://schemas.openxmlformats.org/officeDocument/2006/math" xmlns:v="urn:schemas-microsoft-com:vml" xmlns:wp14="http://schemas.microsoft.com/office/word/2010/wordprocessingDrawing" xmlns:wp="http://schemas.openxmlformats.org/drawingml/2006/wordprocessingDrawing" xmlns:w10="urn:schemas-microsoft-com:office:word" xmlns:w="http://schemas.openxmlformats.org/wordprocessingml/2006/main" xmlns:w14="http://schemas.microsoft.com/office/word/2010/wordml" xmlns:w15="http://schemas.microsoft.com/office/word/2012/wordml" xmlns:wpg="http://schemas.microsoft.com/office/word/2010/wordprocessingGroup" xmlns:wpi="http://schemas.microsoft.com/office/word/2010/wordprocessingInk" xmlns:wne="http://schemas.microsoft.com/office/word/2006/wordml" xmlns:wps="http://schemas.microsoft.com/office/word/2010/wordprocessingShape" mc:Ignorable="w14 w15 wp14">
   <w:tbl>
     <w:tblPr>
       <w:tblW w:w="5000" w:type="pct"/>
@@ -33896,6 +34222,7 @@
           <w:dataBinding w:prefixMappings="xmlns:ns0='http://purl.org/dc/elements/1.1/' xmlns:ns1='http://schemas.openxmlformats.org/package/2006/metadata/core-properties' " w:xpath="/ns1:coreProperties[1]/ns0:creator[1]" w:storeItemID="{6C3C8BC8-F283-45AE-878A-BAB7291924A1}"/>
           <w:text/>
         </w:sdtPr>
+        <w:sdtEndPr/>
         <w:sdtContent>
           <w:tc>
             <w:tcPr>
@@ -33986,7 +34313,7 @@
               <w:sz w:val="18"/>
               <w:szCs w:val="18"/>
             </w:rPr>
-            <w:t>2</w:t>
+            <w:t>32</w:t>
           </w:r>
           <w:r>
             <w:rPr>
@@ -34011,7 +34338,7 @@
 </file>
 
 <file path=word/footnotes.xml><?xml version="1.0" encoding="utf-8"?>
-<w:footnotes xmlns:wpc="http://schemas.microsoft.com/office/word/2010/wordprocessingCanvas" xmlns:cx="http://schemas.microsoft.com/office/drawing/2014/chartex" xmlns:cx1="http://schemas.microsoft.com/office/drawing/2015/9/8/chartex" xmlns:cx2="http://schemas.microsoft.com/office/drawing/2015/10/21/chartex" xmlns:cx3="http://schemas.microsoft.com/office/drawing/2016/5/9/chartex" xmlns:cx4="http://schemas.microsoft.com/office/drawing/2016/5/10/chartex" xmlns:cx5="http://schemas.microsoft.com/office/drawing/2016/5/11/chartex" xmlns:cx6="http://schemas.microsoft.com/office/drawing/2016/5/12/chartex" xmlns:cx7="http://schemas.microsoft.com/office/drawing/2016/5/13/chartex" xmlns:cx8="http://schemas.microsoft.com/office/drawing/2016/5/14/chartex" xmlns:mc="http://schemas.openxmlformats.org/markup-compatibility/2006" xmlns:aink="http://schemas.microsoft.com/office/drawing/2016/ink" xmlns:am3d="http://schemas.microsoft.com/office/drawing/2017/model3d" xmlns:o="urn:schemas-microsoft-com:office:office" xmlns:r="http://schemas.openxmlformats.org/officeDocument/2006/relationships" xmlns:m="http://schemas.openxmlformats.org/officeDocument/2006/math" xmlns:v="urn:schemas-microsoft-com:vml" xmlns:wp14="http://schemas.microsoft.com/office/word/2010/wordprocessingDrawing" xmlns:wp="http://schemas.openxmlformats.org/drawingml/2006/wordprocessingDrawing" xmlns:w10="urn:schemas-microsoft-com:office:word" xmlns:w="http://schemas.openxmlformats.org/wordprocessingml/2006/main" xmlns:w14="http://schemas.microsoft.com/office/word/2010/wordml" xmlns:w15="http://schemas.microsoft.com/office/word/2012/wordml" xmlns:w16cid="http://schemas.microsoft.com/office/word/2016/wordml/cid" xmlns:w16se="http://schemas.microsoft.com/office/word/2015/wordml/symex" xmlns:wpg="http://schemas.microsoft.com/office/word/2010/wordprocessingGroup" xmlns:wpi="http://schemas.microsoft.com/office/word/2010/wordprocessingInk" xmlns:wne="http://schemas.microsoft.com/office/word/2006/wordml" xmlns:wps="http://schemas.microsoft.com/office/word/2010/wordprocessingShape" mc:Ignorable="w14 w15 w16se w16cid wp14">
+<w:footnotes xmlns:wpc="http://schemas.microsoft.com/office/word/2010/wordprocessingCanvas" xmlns:mo="http://schemas.microsoft.com/office/mac/office/2008/main" xmlns:mc="http://schemas.openxmlformats.org/markup-compatibility/2006" xmlns:mv="urn:schemas-microsoft-com:mac:vml" xmlns:o="urn:schemas-microsoft-com:office:office" xmlns:r="http://schemas.openxmlformats.org/officeDocument/2006/relationships" xmlns:m="http://schemas.openxmlformats.org/officeDocument/2006/math" xmlns:v="urn:schemas-microsoft-com:vml" xmlns:wp14="http://schemas.microsoft.com/office/word/2010/wordprocessingDrawing" xmlns:wp="http://schemas.openxmlformats.org/drawingml/2006/wordprocessingDrawing" xmlns:w10="urn:schemas-microsoft-com:office:word" xmlns:w="http://schemas.openxmlformats.org/wordprocessingml/2006/main" xmlns:w14="http://schemas.microsoft.com/office/word/2010/wordml" xmlns:w15="http://schemas.microsoft.com/office/word/2012/wordml" xmlns:wpg="http://schemas.microsoft.com/office/word/2010/wordprocessingGroup" xmlns:wpi="http://schemas.microsoft.com/office/word/2010/wordprocessingInk" xmlns:wne="http://schemas.microsoft.com/office/word/2006/wordml" xmlns:wps="http://schemas.microsoft.com/office/word/2010/wordprocessingShape" mc:Ignorable="w14 w15 wp14">
   <w:footnote w:type="separator" w:id="-1">
     <w:p>
       <w:pPr>
@@ -34036,8 +34363,8 @@
 </file>
 
 <file path=word/numbering.xml><?xml version="1.0" encoding="utf-8"?>
-<w:numbering xmlns:wpc="http://schemas.microsoft.com/office/word/2010/wordprocessingCanvas" xmlns:cx="http://schemas.microsoft.com/office/drawing/2014/chartex" xmlns:cx1="http://schemas.microsoft.com/office/drawing/2015/9/8/chartex" xmlns:cx2="http://schemas.microsoft.com/office/drawing/2015/10/21/chartex" xmlns:cx3="http://schemas.microsoft.com/office/drawing/2016/5/9/chartex" xmlns:cx4="http://schemas.microsoft.com/office/drawing/2016/5/10/chartex" xmlns:cx5="http://schemas.microsoft.com/office/drawing/2016/5/11/chartex" xmlns:cx6="http://schemas.microsoft.com/office/drawing/2016/5/12/chartex" xmlns:cx7="http://schemas.microsoft.com/office/drawing/2016/5/13/chartex" xmlns:cx8="http://schemas.microsoft.com/office/drawing/2016/5/14/chartex" xmlns:mc="http://schemas.openxmlformats.org/markup-compatibility/2006" xmlns:aink="http://schemas.microsoft.com/office/drawing/2016/ink" xmlns:am3d="http://schemas.microsoft.com/office/drawing/2017/model3d" xmlns:o="urn:schemas-microsoft-com:office:office" xmlns:r="http://schemas.openxmlformats.org/officeDocument/2006/relationships" xmlns:m="http://schemas.openxmlformats.org/officeDocument/2006/math" xmlns:v="urn:schemas-microsoft-com:vml" xmlns:wp14="http://schemas.microsoft.com/office/word/2010/wordprocessingDrawing" xmlns:wp="http://schemas.openxmlformats.org/drawingml/2006/wordprocessingDrawing" xmlns:w10="urn:schemas-microsoft-com:office:word" xmlns:w="http://schemas.openxmlformats.org/wordprocessingml/2006/main" xmlns:w14="http://schemas.microsoft.com/office/word/2010/wordml" xmlns:w15="http://schemas.microsoft.com/office/word/2012/wordml" xmlns:w16cid="http://schemas.microsoft.com/office/word/2016/wordml/cid" xmlns:w16se="http://schemas.microsoft.com/office/word/2015/wordml/symex" xmlns:wpg="http://schemas.microsoft.com/office/word/2010/wordprocessingGroup" xmlns:wpi="http://schemas.microsoft.com/office/word/2010/wordprocessingInk" xmlns:wne="http://schemas.microsoft.com/office/word/2006/wordml" xmlns:wps="http://schemas.microsoft.com/office/word/2010/wordprocessingShape" mc:Ignorable="w14 w15 w16se w16cid wp14">
-  <w:abstractNum w:abstractNumId="0" w15:restartNumberingAfterBreak="0">
+<w:numbering xmlns:wpc="http://schemas.microsoft.com/office/word/2010/wordprocessingCanvas" xmlns:mo="http://schemas.microsoft.com/office/mac/office/2008/main" xmlns:mc="http://schemas.openxmlformats.org/markup-compatibility/2006" xmlns:mv="urn:schemas-microsoft-com:mac:vml" xmlns:o="urn:schemas-microsoft-com:office:office" xmlns:r="http://schemas.openxmlformats.org/officeDocument/2006/relationships" xmlns:m="http://schemas.openxmlformats.org/officeDocument/2006/math" xmlns:v="urn:schemas-microsoft-com:vml" xmlns:wp14="http://schemas.microsoft.com/office/word/2010/wordprocessingDrawing" xmlns:wp="http://schemas.openxmlformats.org/drawingml/2006/wordprocessingDrawing" xmlns:w10="urn:schemas-microsoft-com:office:word" xmlns:w="http://schemas.openxmlformats.org/wordprocessingml/2006/main" xmlns:w14="http://schemas.microsoft.com/office/word/2010/wordml" xmlns:w15="http://schemas.microsoft.com/office/word/2012/wordml" xmlns:wpg="http://schemas.microsoft.com/office/word/2010/wordprocessingGroup" xmlns:wpi="http://schemas.microsoft.com/office/word/2010/wordprocessingInk" xmlns:wne="http://schemas.microsoft.com/office/word/2006/wordml" xmlns:wps="http://schemas.microsoft.com/office/word/2010/wordprocessingShape" mc:Ignorable="w14 w15 wp14">
+  <w:abstractNum w:abstractNumId="0">
     <w:nsid w:val="00DC3625"/>
     <w:multiLevelType w:val="hybridMultilevel"/>
     <w:tmpl w:val="83DE52CE"/>
@@ -34126,7 +34453,7 @@
       </w:pPr>
     </w:lvl>
   </w:abstractNum>
-  <w:abstractNum w:abstractNumId="1" w15:restartNumberingAfterBreak="0">
+  <w:abstractNum w:abstractNumId="1">
     <w:nsid w:val="011B1707"/>
     <w:multiLevelType w:val="multilevel"/>
     <w:tmpl w:val="2C40E9E0"/>
@@ -34249,7 +34576,7 @@
       </w:rPr>
     </w:lvl>
   </w:abstractNum>
-  <w:abstractNum w:abstractNumId="2" w15:restartNumberingAfterBreak="0">
+  <w:abstractNum w:abstractNumId="2">
     <w:nsid w:val="01E14A0B"/>
     <w:multiLevelType w:val="hybridMultilevel"/>
     <w:tmpl w:val="E4D084FC"/>
@@ -34338,7 +34665,7 @@
       </w:pPr>
     </w:lvl>
   </w:abstractNum>
-  <w:abstractNum w:abstractNumId="3" w15:restartNumberingAfterBreak="0">
+  <w:abstractNum w:abstractNumId="3">
     <w:nsid w:val="0BBD072F"/>
     <w:multiLevelType w:val="multilevel"/>
     <w:tmpl w:val="63B47C8A"/>
@@ -34451,7 +34778,93 @@
       </w:rPr>
     </w:lvl>
   </w:abstractNum>
-  <w:abstractNum w:abstractNumId="4" w15:restartNumberingAfterBreak="0">
+  <w:abstractNum w:abstractNumId="4">
+    <w:nsid w:val="12DA6503"/>
+    <w:multiLevelType w:val="hybridMultilevel"/>
+    <w:tmpl w:val="BFD4BDCA"/>
+    <w:lvl w:ilvl="0" w:tplc="0409000F">
+      <w:start w:val="1"/>
+      <w:numFmt w:val="decimal"/>
+      <w:lvlText w:val="%1."/>
+      <w:lvlJc w:val="left"/>
+      <w:pPr>
+        <w:ind w:left="720" w:hanging="360"/>
+      </w:pPr>
+    </w:lvl>
+    <w:lvl w:ilvl="1" w:tplc="04090019" w:tentative="1">
+      <w:start w:val="1"/>
+      <w:numFmt w:val="lowerLetter"/>
+      <w:lvlText w:val="%2."/>
+      <w:lvlJc w:val="left"/>
+      <w:pPr>
+        <w:ind w:left="1440" w:hanging="360"/>
+      </w:pPr>
+    </w:lvl>
+    <w:lvl w:ilvl="2" w:tplc="0409001B" w:tentative="1">
+      <w:start w:val="1"/>
+      <w:numFmt w:val="lowerRoman"/>
+      <w:lvlText w:val="%3."/>
+      <w:lvlJc w:val="right"/>
+      <w:pPr>
+        <w:ind w:left="2160" w:hanging="180"/>
+      </w:pPr>
+    </w:lvl>
+    <w:lvl w:ilvl="3" w:tplc="0409000F" w:tentative="1">
+      <w:start w:val="1"/>
+      <w:numFmt w:val="decimal"/>
+      <w:lvlText w:val="%4."/>
+      <w:lvlJc w:val="left"/>
+      <w:pPr>
+        <w:ind w:left="2880" w:hanging="360"/>
+      </w:pPr>
+    </w:lvl>
+    <w:lvl w:ilvl="4" w:tplc="04090019" w:tentative="1">
+      <w:start w:val="1"/>
+      <w:numFmt w:val="lowerLetter"/>
+      <w:lvlText w:val="%5."/>
+      <w:lvlJc w:val="left"/>
+      <w:pPr>
+        <w:ind w:left="3600" w:hanging="360"/>
+      </w:pPr>
+    </w:lvl>
+    <w:lvl w:ilvl="5" w:tplc="0409001B" w:tentative="1">
+      <w:start w:val="1"/>
+      <w:numFmt w:val="lowerRoman"/>
+      <w:lvlText w:val="%6."/>
+      <w:lvlJc w:val="right"/>
+      <w:pPr>
+        <w:ind w:left="4320" w:hanging="180"/>
+      </w:pPr>
+    </w:lvl>
+    <w:lvl w:ilvl="6" w:tplc="0409000F" w:tentative="1">
+      <w:start w:val="1"/>
+      <w:numFmt w:val="decimal"/>
+      <w:lvlText w:val="%7."/>
+      <w:lvlJc w:val="left"/>
+      <w:pPr>
+        <w:ind w:left="5040" w:hanging="360"/>
+      </w:pPr>
+    </w:lvl>
+    <w:lvl w:ilvl="7" w:tplc="04090019" w:tentative="1">
+      <w:start w:val="1"/>
+      <w:numFmt w:val="lowerLetter"/>
+      <w:lvlText w:val="%8."/>
+      <w:lvlJc w:val="left"/>
+      <w:pPr>
+        <w:ind w:left="5760" w:hanging="360"/>
+      </w:pPr>
+    </w:lvl>
+    <w:lvl w:ilvl="8" w:tplc="0409001B" w:tentative="1">
+      <w:start w:val="1"/>
+      <w:numFmt w:val="lowerRoman"/>
+      <w:lvlText w:val="%9."/>
+      <w:lvlJc w:val="right"/>
+      <w:pPr>
+        <w:ind w:left="6480" w:hanging="180"/>
+      </w:pPr>
+    </w:lvl>
+  </w:abstractNum>
+  <w:abstractNum w:abstractNumId="5">
     <w:nsid w:val="17E15105"/>
     <w:multiLevelType w:val="multilevel"/>
     <w:tmpl w:val="0409001F"/>
@@ -34537,7 +34950,7 @@
       </w:pPr>
     </w:lvl>
   </w:abstractNum>
-  <w:abstractNum w:abstractNumId="5" w15:restartNumberingAfterBreak="0">
+  <w:abstractNum w:abstractNumId="6">
     <w:nsid w:val="1A3A6ABD"/>
     <w:multiLevelType w:val="hybridMultilevel"/>
     <w:tmpl w:val="DEDE6CB4"/>
@@ -34626,7 +35039,7 @@
       </w:pPr>
     </w:lvl>
   </w:abstractNum>
-  <w:abstractNum w:abstractNumId="6" w15:restartNumberingAfterBreak="0">
+  <w:abstractNum w:abstractNumId="7">
     <w:nsid w:val="1BF414D6"/>
     <w:multiLevelType w:val="hybridMultilevel"/>
     <w:tmpl w:val="365E3F5E"/>
@@ -34715,7 +35128,93 @@
       </w:pPr>
     </w:lvl>
   </w:abstractNum>
-  <w:abstractNum w:abstractNumId="7" w15:restartNumberingAfterBreak="0">
+  <w:abstractNum w:abstractNumId="8">
+    <w:nsid w:val="293F0E75"/>
+    <w:multiLevelType w:val="hybridMultilevel"/>
+    <w:tmpl w:val="8C8448E2"/>
+    <w:lvl w:ilvl="0" w:tplc="0409000F">
+      <w:start w:val="1"/>
+      <w:numFmt w:val="decimal"/>
+      <w:lvlText w:val="%1."/>
+      <w:lvlJc w:val="left"/>
+      <w:pPr>
+        <w:ind w:left="720" w:hanging="360"/>
+      </w:pPr>
+    </w:lvl>
+    <w:lvl w:ilvl="1" w:tplc="04090019" w:tentative="1">
+      <w:start w:val="1"/>
+      <w:numFmt w:val="lowerLetter"/>
+      <w:lvlText w:val="%2."/>
+      <w:lvlJc w:val="left"/>
+      <w:pPr>
+        <w:ind w:left="1440" w:hanging="360"/>
+      </w:pPr>
+    </w:lvl>
+    <w:lvl w:ilvl="2" w:tplc="0409001B" w:tentative="1">
+      <w:start w:val="1"/>
+      <w:numFmt w:val="lowerRoman"/>
+      <w:lvlText w:val="%3."/>
+      <w:lvlJc w:val="right"/>
+      <w:pPr>
+        <w:ind w:left="2160" w:hanging="180"/>
+      </w:pPr>
+    </w:lvl>
+    <w:lvl w:ilvl="3" w:tplc="0409000F" w:tentative="1">
+      <w:start w:val="1"/>
+      <w:numFmt w:val="decimal"/>
+      <w:lvlText w:val="%4."/>
+      <w:lvlJc w:val="left"/>
+      <w:pPr>
+        <w:ind w:left="2880" w:hanging="360"/>
+      </w:pPr>
+    </w:lvl>
+    <w:lvl w:ilvl="4" w:tplc="04090019" w:tentative="1">
+      <w:start w:val="1"/>
+      <w:numFmt w:val="lowerLetter"/>
+      <w:lvlText w:val="%5."/>
+      <w:lvlJc w:val="left"/>
+      <w:pPr>
+        <w:ind w:left="3600" w:hanging="360"/>
+      </w:pPr>
+    </w:lvl>
+    <w:lvl w:ilvl="5" w:tplc="0409001B" w:tentative="1">
+      <w:start w:val="1"/>
+      <w:numFmt w:val="lowerRoman"/>
+      <w:lvlText w:val="%6."/>
+      <w:lvlJc w:val="right"/>
+      <w:pPr>
+        <w:ind w:left="4320" w:hanging="180"/>
+      </w:pPr>
+    </w:lvl>
+    <w:lvl w:ilvl="6" w:tplc="0409000F" w:tentative="1">
+      <w:start w:val="1"/>
+      <w:numFmt w:val="decimal"/>
+      <w:lvlText w:val="%7."/>
+      <w:lvlJc w:val="left"/>
+      <w:pPr>
+        <w:ind w:left="5040" w:hanging="360"/>
+      </w:pPr>
+    </w:lvl>
+    <w:lvl w:ilvl="7" w:tplc="04090019" w:tentative="1">
+      <w:start w:val="1"/>
+      <w:numFmt w:val="lowerLetter"/>
+      <w:lvlText w:val="%8."/>
+      <w:lvlJc w:val="left"/>
+      <w:pPr>
+        <w:ind w:left="5760" w:hanging="360"/>
+      </w:pPr>
+    </w:lvl>
+    <w:lvl w:ilvl="8" w:tplc="0409001B" w:tentative="1">
+      <w:start w:val="1"/>
+      <w:numFmt w:val="lowerRoman"/>
+      <w:lvlText w:val="%9."/>
+      <w:lvlJc w:val="right"/>
+      <w:pPr>
+        <w:ind w:left="6480" w:hanging="180"/>
+      </w:pPr>
+    </w:lvl>
+  </w:abstractNum>
+  <w:abstractNum w:abstractNumId="9">
     <w:nsid w:val="29986BB7"/>
     <w:multiLevelType w:val="hybridMultilevel"/>
     <w:tmpl w:val="38D0CDBA"/>
@@ -34804,7 +35303,7 @@
       </w:pPr>
     </w:lvl>
   </w:abstractNum>
-  <w:abstractNum w:abstractNumId="8" w15:restartNumberingAfterBreak="0">
+  <w:abstractNum w:abstractNumId="10">
     <w:nsid w:val="3012526E"/>
     <w:multiLevelType w:val="hybridMultilevel"/>
     <w:tmpl w:val="E4D084FC"/>
@@ -34893,7 +35392,7 @@
       </w:pPr>
     </w:lvl>
   </w:abstractNum>
-  <w:abstractNum w:abstractNumId="9" w15:restartNumberingAfterBreak="0">
+  <w:abstractNum w:abstractNumId="11">
     <w:nsid w:val="32E5475F"/>
     <w:multiLevelType w:val="hybridMultilevel"/>
     <w:tmpl w:val="206E608C"/>
@@ -34982,7 +35481,7 @@
       </w:pPr>
     </w:lvl>
   </w:abstractNum>
-  <w:abstractNum w:abstractNumId="10" w15:restartNumberingAfterBreak="0">
+  <w:abstractNum w:abstractNumId="12">
     <w:nsid w:val="39930247"/>
     <w:multiLevelType w:val="hybridMultilevel"/>
     <w:tmpl w:val="974CBDBE"/>
@@ -35071,7 +35570,7 @@
       </w:pPr>
     </w:lvl>
   </w:abstractNum>
-  <w:abstractNum w:abstractNumId="11" w15:restartNumberingAfterBreak="0">
+  <w:abstractNum w:abstractNumId="13">
     <w:nsid w:val="3DB1706C"/>
     <w:multiLevelType w:val="hybridMultilevel"/>
     <w:tmpl w:val="8D5C8CF2"/>
@@ -35160,7 +35659,7 @@
       </w:pPr>
     </w:lvl>
   </w:abstractNum>
-  <w:abstractNum w:abstractNumId="12" w15:restartNumberingAfterBreak="0">
+  <w:abstractNum w:abstractNumId="14">
     <w:nsid w:val="407F0C18"/>
     <w:multiLevelType w:val="hybridMultilevel"/>
     <w:tmpl w:val="59C07AB6"/>
@@ -35249,7 +35748,7 @@
       </w:pPr>
     </w:lvl>
   </w:abstractNum>
-  <w:abstractNum w:abstractNumId="13" w15:restartNumberingAfterBreak="0">
+  <w:abstractNum w:abstractNumId="15">
     <w:nsid w:val="43251828"/>
     <w:multiLevelType w:val="hybridMultilevel"/>
     <w:tmpl w:val="62FCE96A"/>
@@ -35338,7 +35837,7 @@
       </w:pPr>
     </w:lvl>
   </w:abstractNum>
-  <w:abstractNum w:abstractNumId="14" w15:restartNumberingAfterBreak="0">
+  <w:abstractNum w:abstractNumId="16">
     <w:nsid w:val="453E1F9D"/>
     <w:multiLevelType w:val="hybridMultilevel"/>
     <w:tmpl w:val="26D88604"/>
@@ -35427,7 +35926,7 @@
       </w:pPr>
     </w:lvl>
   </w:abstractNum>
-  <w:abstractNum w:abstractNumId="15" w15:restartNumberingAfterBreak="0">
+  <w:abstractNum w:abstractNumId="17">
     <w:nsid w:val="4C53548B"/>
     <w:multiLevelType w:val="hybridMultilevel"/>
     <w:tmpl w:val="0A78ED22"/>
@@ -35516,7 +36015,7 @@
       </w:pPr>
     </w:lvl>
   </w:abstractNum>
-  <w:abstractNum w:abstractNumId="16" w15:restartNumberingAfterBreak="0">
+  <w:abstractNum w:abstractNumId="18">
     <w:nsid w:val="4F070D50"/>
     <w:multiLevelType w:val="hybridMultilevel"/>
     <w:tmpl w:val="21D40C90"/>
@@ -35605,7 +36104,7 @@
       </w:pPr>
     </w:lvl>
   </w:abstractNum>
-  <w:abstractNum w:abstractNumId="17" w15:restartNumberingAfterBreak="0">
+  <w:abstractNum w:abstractNumId="19">
     <w:nsid w:val="4F787CF7"/>
     <w:multiLevelType w:val="multilevel"/>
     <w:tmpl w:val="A878AC7C"/>
@@ -35718,7 +36217,7 @@
       </w:rPr>
     </w:lvl>
   </w:abstractNum>
-  <w:abstractNum w:abstractNumId="18" w15:restartNumberingAfterBreak="0">
+  <w:abstractNum w:abstractNumId="20">
     <w:nsid w:val="54713CCE"/>
     <w:multiLevelType w:val="multilevel"/>
     <w:tmpl w:val="0C56B8BC"/>
@@ -35841,7 +36340,7 @@
       </w:rPr>
     </w:lvl>
   </w:abstractNum>
-  <w:abstractNum w:abstractNumId="19" w15:restartNumberingAfterBreak="0">
+  <w:abstractNum w:abstractNumId="21">
     <w:nsid w:val="59E43F4D"/>
     <w:multiLevelType w:val="hybridMultilevel"/>
     <w:tmpl w:val="D0528874"/>
@@ -35953,7 +36452,7 @@
       </w:rPr>
     </w:lvl>
   </w:abstractNum>
-  <w:abstractNum w:abstractNumId="20" w15:restartNumberingAfterBreak="0">
+  <w:abstractNum w:abstractNumId="22">
     <w:nsid w:val="5C447635"/>
     <w:multiLevelType w:val="hybridMultilevel"/>
     <w:tmpl w:val="62966B44"/>
@@ -36042,7 +36541,7 @@
       </w:pPr>
     </w:lvl>
   </w:abstractNum>
-  <w:abstractNum w:abstractNumId="21" w15:restartNumberingAfterBreak="0">
+  <w:abstractNum w:abstractNumId="23">
     <w:nsid w:val="5F1A24EB"/>
     <w:multiLevelType w:val="hybridMultilevel"/>
     <w:tmpl w:val="7E5E6144"/>
@@ -36131,7 +36630,7 @@
       </w:pPr>
     </w:lvl>
   </w:abstractNum>
-  <w:abstractNum w:abstractNumId="22" w15:restartNumberingAfterBreak="0">
+  <w:abstractNum w:abstractNumId="24">
     <w:nsid w:val="61B64F04"/>
     <w:multiLevelType w:val="multilevel"/>
     <w:tmpl w:val="7C3EE902"/>
@@ -36268,7 +36767,7 @@
       </w:rPr>
     </w:lvl>
   </w:abstractNum>
-  <w:abstractNum w:abstractNumId="23" w15:restartNumberingAfterBreak="0">
+  <w:abstractNum w:abstractNumId="25">
     <w:nsid w:val="70D72993"/>
     <w:multiLevelType w:val="multilevel"/>
     <w:tmpl w:val="95B019F2"/>
@@ -36384,7 +36883,7 @@
       </w:rPr>
     </w:lvl>
   </w:abstractNum>
-  <w:abstractNum w:abstractNumId="24" w15:restartNumberingAfterBreak="0">
+  <w:abstractNum w:abstractNumId="26">
     <w:nsid w:val="74495C5D"/>
     <w:multiLevelType w:val="hybridMultilevel"/>
     <w:tmpl w:val="B0D68A74"/>
@@ -36470,7 +36969,7 @@
       </w:pPr>
     </w:lvl>
   </w:abstractNum>
-  <w:abstractNum w:abstractNumId="25" w15:restartNumberingAfterBreak="0">
+  <w:abstractNum w:abstractNumId="27">
     <w:nsid w:val="76254496"/>
     <w:multiLevelType w:val="hybridMultilevel"/>
     <w:tmpl w:val="51E8C816"/>
@@ -36559,7 +37058,7 @@
       </w:pPr>
     </w:lvl>
   </w:abstractNum>
-  <w:abstractNum w:abstractNumId="26" w15:restartNumberingAfterBreak="0">
+  <w:abstractNum w:abstractNumId="28">
     <w:nsid w:val="764E7238"/>
     <w:multiLevelType w:val="hybridMultilevel"/>
     <w:tmpl w:val="206E608C"/>
@@ -36648,7 +37147,7 @@
       </w:pPr>
     </w:lvl>
   </w:abstractNum>
-  <w:abstractNum w:abstractNumId="27" w15:restartNumberingAfterBreak="0">
+  <w:abstractNum w:abstractNumId="29">
     <w:nsid w:val="7EDB7A3E"/>
     <w:multiLevelType w:val="hybridMultilevel"/>
     <w:tmpl w:val="E4D084FC"/>
@@ -36738,13 +37237,13 @@
     </w:lvl>
   </w:abstractNum>
   <w:num w:numId="1">
-    <w:abstractNumId w:val="23"/>
+    <w:abstractNumId w:val="25"/>
   </w:num>
   <w:num w:numId="2">
-    <w:abstractNumId w:val="19"/>
+    <w:abstractNumId w:val="21"/>
   </w:num>
   <w:num w:numId="3">
-    <w:abstractNumId w:val="24"/>
+    <w:abstractNumId w:val="26"/>
     <w:lvlOverride w:ilvl="0">
       <w:startOverride w:val="1"/>
     </w:lvlOverride>
@@ -36774,16 +37273,16 @@
     </w:lvlOverride>
   </w:num>
   <w:num w:numId="4">
-    <w:abstractNumId w:val="19"/>
+    <w:abstractNumId w:val="21"/>
   </w:num>
   <w:num w:numId="5">
-    <w:abstractNumId w:val="24"/>
+    <w:abstractNumId w:val="26"/>
   </w:num>
   <w:num w:numId="6">
     <w:abstractNumId w:val="1"/>
   </w:num>
   <w:num w:numId="7">
-    <w:abstractNumId w:val="12"/>
+    <w:abstractNumId w:val="14"/>
     <w:lvlOverride w:ilvl="0">
       <w:startOverride w:val="1"/>
     </w:lvlOverride>
@@ -36813,79 +37312,85 @@
     </w:lvlOverride>
   </w:num>
   <w:num w:numId="8">
-    <w:abstractNumId w:val="5"/>
+    <w:abstractNumId w:val="6"/>
   </w:num>
   <w:num w:numId="9">
+    <w:abstractNumId w:val="22"/>
+  </w:num>
+  <w:num w:numId="10">
+    <w:abstractNumId w:val="18"/>
+  </w:num>
+  <w:num w:numId="11">
+    <w:abstractNumId w:val="27"/>
+  </w:num>
+  <w:num w:numId="12">
+    <w:abstractNumId w:val="11"/>
+  </w:num>
+  <w:num w:numId="13">
     <w:abstractNumId w:val="20"/>
   </w:num>
-  <w:num w:numId="10">
+  <w:num w:numId="14">
+    <w:abstractNumId w:val="24"/>
+  </w:num>
+  <w:num w:numId="15">
+    <w:abstractNumId w:val="7"/>
+  </w:num>
+  <w:num w:numId="16">
+    <w:abstractNumId w:val="12"/>
+  </w:num>
+  <w:num w:numId="17">
+    <w:abstractNumId w:val="17"/>
+  </w:num>
+  <w:num w:numId="18">
     <w:abstractNumId w:val="16"/>
   </w:num>
-  <w:num w:numId="11">
-    <w:abstractNumId w:val="25"/>
-  </w:num>
-  <w:num w:numId="12">
-    <w:abstractNumId w:val="9"/>
-  </w:num>
-  <w:num w:numId="13">
-    <w:abstractNumId w:val="18"/>
-  </w:num>
-  <w:num w:numId="14">
-    <w:abstractNumId w:val="22"/>
-  </w:num>
-  <w:num w:numId="15">
-    <w:abstractNumId w:val="6"/>
-  </w:num>
-  <w:num w:numId="16">
-    <w:abstractNumId w:val="10"/>
-  </w:num>
-  <w:num w:numId="17">
-    <w:abstractNumId w:val="15"/>
-  </w:num>
-  <w:num w:numId="18">
-    <w:abstractNumId w:val="14"/>
-  </w:num>
   <w:num w:numId="19">
-    <w:abstractNumId w:val="26"/>
+    <w:abstractNumId w:val="28"/>
   </w:num>
   <w:num w:numId="20">
-    <w:abstractNumId w:val="27"/>
+    <w:abstractNumId w:val="29"/>
   </w:num>
   <w:num w:numId="21">
-    <w:abstractNumId w:val="8"/>
+    <w:abstractNumId w:val="10"/>
   </w:num>
   <w:num w:numId="22">
     <w:abstractNumId w:val="2"/>
   </w:num>
   <w:num w:numId="23">
-    <w:abstractNumId w:val="21"/>
+    <w:abstractNumId w:val="23"/>
   </w:num>
   <w:num w:numId="24">
-    <w:abstractNumId w:val="11"/>
+    <w:abstractNumId w:val="13"/>
   </w:num>
   <w:num w:numId="25">
-    <w:abstractNumId w:val="7"/>
+    <w:abstractNumId w:val="9"/>
   </w:num>
   <w:num w:numId="26">
     <w:abstractNumId w:val="0"/>
   </w:num>
   <w:num w:numId="27">
-    <w:abstractNumId w:val="17"/>
+    <w:abstractNumId w:val="19"/>
   </w:num>
   <w:num w:numId="28">
     <w:abstractNumId w:val="3"/>
   </w:num>
   <w:num w:numId="29">
+    <w:abstractNumId w:val="5"/>
+  </w:num>
+  <w:num w:numId="30">
+    <w:abstractNumId w:val="15"/>
+  </w:num>
+  <w:num w:numId="31">
     <w:abstractNumId w:val="4"/>
   </w:num>
-  <w:num w:numId="30">
-    <w:abstractNumId w:val="13"/>
+  <w:num w:numId="32">
+    <w:abstractNumId w:val="8"/>
   </w:num>
 </w:numbering>
 </file>
 
 <file path=word/styles.xml><?xml version="1.0" encoding="utf-8"?>
-<w:styles xmlns:mc="http://schemas.openxmlformats.org/markup-compatibility/2006" xmlns:r="http://schemas.openxmlformats.org/officeDocument/2006/relationships" xmlns:w="http://schemas.openxmlformats.org/wordprocessingml/2006/main" xmlns:w14="http://schemas.microsoft.com/office/word/2010/wordml" xmlns:w15="http://schemas.microsoft.com/office/word/2012/wordml" xmlns:w16cid="http://schemas.microsoft.com/office/word/2016/wordml/cid" xmlns:w16se="http://schemas.microsoft.com/office/word/2015/wordml/symex" mc:Ignorable="w14 w15 w16se w16cid">
+<w:styles xmlns:mc="http://schemas.openxmlformats.org/markup-compatibility/2006" xmlns:r="http://schemas.openxmlformats.org/officeDocument/2006/relationships" xmlns:w="http://schemas.openxmlformats.org/wordprocessingml/2006/main" xmlns:w14="http://schemas.microsoft.com/office/word/2010/wordml" xmlns:w15="http://schemas.microsoft.com/office/word/2012/wordml" mc:Ignorable="w14 w15">
   <w:docDefaults>
     <w:rPrDefault>
       <w:rPr>
@@ -36901,7 +37406,7 @@
       </w:pPr>
     </w:pPrDefault>
   </w:docDefaults>
-  <w:latentStyles w:defLockedState="0" w:defUIPriority="99" w:defSemiHidden="0" w:defUnhideWhenUsed="0" w:defQFormat="0" w:count="375">
+  <w:latentStyles w:defLockedState="0" w:defUIPriority="99" w:defSemiHidden="0" w:defUnhideWhenUsed="0" w:defQFormat="0" w:count="380">
     <w:lsdException w:name="Normal" w:uiPriority="0" w:qFormat="1"/>
     <w:lsdException w:name="heading 1" w:uiPriority="9" w:qFormat="1"/>
     <w:lsdException w:name="heading 2" w:semiHidden="1" w:uiPriority="9" w:unhideWhenUsed="1" w:qFormat="1"/>
@@ -37273,10 +37778,6 @@
     <w:lsdException w:name="List Table 5 Dark Accent 6" w:uiPriority="50"/>
     <w:lsdException w:name="List Table 6 Colorful Accent 6" w:uiPriority="51"/>
     <w:lsdException w:name="List Table 7 Colorful Accent 6" w:uiPriority="52"/>
-    <w:lsdException w:name="Mention" w:semiHidden="1" w:unhideWhenUsed="1"/>
-    <w:lsdException w:name="Smart Hyperlink" w:semiHidden="1" w:unhideWhenUsed="1"/>
-    <w:lsdException w:name="Hashtag" w:semiHidden="1" w:unhideWhenUsed="1"/>
-    <w:lsdException w:name="Unresolved Mention" w:semiHidden="1" w:unhideWhenUsed="1"/>
   </w:latentStyles>
   <w:style w:type="paragraph" w:default="1" w:styleId="Normal">
     <w:name w:val="Normal"/>
@@ -37285,6 +37786,7 @@
   <w:style w:type="character" w:default="1" w:styleId="DefaultParagraphFont">
     <w:name w:val="Default Paragraph Font"/>
     <w:uiPriority w:val="1"/>
+    <w:semiHidden/>
     <w:unhideWhenUsed/>
   </w:style>
   <w:style w:type="table" w:default="1" w:styleId="TableNormal">
@@ -37351,6 +37853,7 @@
       <w:spacing w:after="0" w:line="240" w:lineRule="auto"/>
     </w:pPr>
     <w:tblPr>
+      <w:tblInd w:w="0" w:type="dxa"/>
       <w:tblBorders>
         <w:top w:val="single" w:sz="4" w:space="0" w:color="auto"/>
         <w:left w:val="single" w:sz="4" w:space="0" w:color="auto"/>
@@ -37359,6 +37862,12 @@
         <w:insideH w:val="single" w:sz="4" w:space="0" w:color="auto"/>
         <w:insideV w:val="single" w:sz="4" w:space="0" w:color="auto"/>
       </w:tblBorders>
+      <w:tblCellMar>
+        <w:top w:w="0" w:type="dxa"/>
+        <w:left w:w="108" w:type="dxa"/>
+        <w:bottom w:w="0" w:type="dxa"/>
+        <w:right w:w="108" w:type="dxa"/>
+      </w:tblCellMar>
     </w:tblPr>
   </w:style>
   <w:style w:type="table" w:styleId="GridTable5Dark-Accent5">
@@ -37372,6 +37881,7 @@
     <w:tblPr>
       <w:tblStyleRowBandSize w:val="1"/>
       <w:tblStyleColBandSize w:val="1"/>
+      <w:tblInd w:w="0" w:type="dxa"/>
       <w:tblBorders>
         <w:top w:val="single" w:sz="4" w:space="0" w:color="FFFFFF" w:themeColor="background1"/>
         <w:left w:val="single" w:sz="4" w:space="0" w:color="FFFFFF" w:themeColor="background1"/>
@@ -37380,6 +37890,12 @@
         <w:insideH w:val="single" w:sz="4" w:space="0" w:color="FFFFFF" w:themeColor="background1"/>
         <w:insideV w:val="single" w:sz="4" w:space="0" w:color="FFFFFF" w:themeColor="background1"/>
       </w:tblBorders>
+      <w:tblCellMar>
+        <w:top w:w="0" w:type="dxa"/>
+        <w:left w:w="108" w:type="dxa"/>
+        <w:bottom w:w="0" w:type="dxa"/>
+        <w:right w:w="108" w:type="dxa"/>
+      </w:tblCellMar>
     </w:tblPr>
     <w:tcPr>
       <w:shd w:val="clear" w:color="auto" w:fill="D9E2F3" w:themeFill="accent5" w:themeFillTint="33"/>
@@ -37478,6 +37994,7 @@
     <w:tblPr>
       <w:tblStyleRowBandSize w:val="1"/>
       <w:tblStyleColBandSize w:val="1"/>
+      <w:tblInd w:w="0" w:type="dxa"/>
       <w:tblBorders>
         <w:top w:val="single" w:sz="4" w:space="0" w:color="8EAADB" w:themeColor="accent5" w:themeTint="99"/>
         <w:left w:val="single" w:sz="4" w:space="0" w:color="8EAADB" w:themeColor="accent5" w:themeTint="99"/>
@@ -37486,6 +38003,12 @@
         <w:insideH w:val="single" w:sz="4" w:space="0" w:color="8EAADB" w:themeColor="accent5" w:themeTint="99"/>
         <w:insideV w:val="single" w:sz="4" w:space="0" w:color="8EAADB" w:themeColor="accent5" w:themeTint="99"/>
       </w:tblBorders>
+      <w:tblCellMar>
+        <w:top w:w="0" w:type="dxa"/>
+        <w:left w:w="108" w:type="dxa"/>
+        <w:bottom w:w="0" w:type="dxa"/>
+        <w:right w:w="108" w:type="dxa"/>
+      </w:tblCellMar>
     </w:tblPr>
     <w:tblStylePr w:type="firstRow">
       <w:rPr>
@@ -37554,7 +38077,7 @@
       <w:u w:val="single"/>
     </w:rPr>
   </w:style>
-  <w:style w:type="character" w:styleId="UnresolvedMention">
+  <w:style w:type="character" w:customStyle="1" w:styleId="UnresolvedMention">
     <w:name w:val="Unresolved Mention"/>
     <w:basedOn w:val="DefaultParagraphFont"/>
     <w:uiPriority w:val="99"/>
@@ -37614,71 +38137,38 @@
 </file>
 
 <file path=word/glossary/document.xml><?xml version="1.0" encoding="utf-8"?>
-<w:glossaryDocument xmlns:wpc="http://schemas.microsoft.com/office/word/2010/wordprocessingCanvas" xmlns:cx="http://schemas.microsoft.com/office/drawing/2014/chartex" xmlns:cx1="http://schemas.microsoft.com/office/drawing/2015/9/8/chartex" xmlns:cx2="http://schemas.microsoft.com/office/drawing/2015/10/21/chartex" xmlns:cx3="http://schemas.microsoft.com/office/drawing/2016/5/9/chartex" xmlns:cx4="http://schemas.microsoft.com/office/drawing/2016/5/10/chartex" xmlns:cx5="http://schemas.microsoft.com/office/drawing/2016/5/11/chartex" xmlns:cx6="http://schemas.microsoft.com/office/drawing/2016/5/12/chartex" xmlns:cx7="http://schemas.microsoft.com/office/drawing/2016/5/13/chartex" xmlns:cx8="http://schemas.microsoft.com/office/drawing/2016/5/14/chartex" xmlns:mc="http://schemas.openxmlformats.org/markup-compatibility/2006" xmlns:aink="http://schemas.microsoft.com/office/drawing/2016/ink" xmlns:am3d="http://schemas.microsoft.com/office/drawing/2017/model3d" xmlns:o="urn:schemas-microsoft-com:office:office" xmlns:r="http://schemas.openxmlformats.org/officeDocument/2006/relationships" xmlns:m="http://schemas.openxmlformats.org/officeDocument/2006/math" xmlns:v="urn:schemas-microsoft-com:vml" xmlns:wp14="http://schemas.microsoft.com/office/word/2010/wordprocessingDrawing" xmlns:wp="http://schemas.openxmlformats.org/drawingml/2006/wordprocessingDrawing" xmlns:w10="urn:schemas-microsoft-com:office:word" xmlns:w="http://schemas.openxmlformats.org/wordprocessingml/2006/main" xmlns:w14="http://schemas.microsoft.com/office/word/2010/wordml" xmlns:w15="http://schemas.microsoft.com/office/word/2012/wordml" xmlns:w16cid="http://schemas.microsoft.com/office/word/2016/wordml/cid" xmlns:w16se="http://schemas.microsoft.com/office/word/2015/wordml/symex" xmlns:wpg="http://schemas.microsoft.com/office/word/2010/wordprocessingGroup" xmlns:wpi="http://schemas.microsoft.com/office/word/2010/wordprocessingInk" xmlns:wne="http://schemas.microsoft.com/office/word/2006/wordml" xmlns:wps="http://schemas.microsoft.com/office/word/2010/wordprocessingShape" mc:Ignorable="w14 w15 w16se w16cid wp14">
-  <w:docParts>
-    <w:docPart>
-      <w:docPartPr>
-        <w:name w:val="A683BCE1441B48C1A827FECCE09B6BF4"/>
-        <w:category>
-          <w:name w:val="General"/>
-          <w:gallery w:val="placeholder"/>
-        </w:category>
-        <w:types>
-          <w:type w:val="bbPlcHdr"/>
-        </w:types>
-        <w:behaviors>
-          <w:behavior w:val="content"/>
-        </w:behaviors>
-        <w:guid w:val="{53921465-639D-4E2B-BB06-0570A9CB337D}"/>
-      </w:docPartPr>
-      <w:docPartBody>
-        <w:p>
-          <w:pPr>
-            <w:pStyle w:val="A683BCE1441B48C1A827FECCE09B6BF4"/>
-          </w:pPr>
-          <w:r>
-            <w:rPr>
-              <w:rStyle w:val="PlaceholderText"/>
-            </w:rPr>
-            <w:t>[Author]</w:t>
-          </w:r>
-        </w:p>
-      </w:docPartBody>
-    </w:docPart>
-  </w:docParts>
-</w:glossaryDocument>
+<w:glossaryDocument xmlns:wpc="http://schemas.microsoft.com/office/word/2010/wordprocessingCanvas" xmlns:mo="http://schemas.microsoft.com/office/mac/office/2008/main" xmlns:mc="http://schemas.openxmlformats.org/markup-compatibility/2006" xmlns:mv="urn:schemas-microsoft-com:mac:vml" xmlns:o="urn:schemas-microsoft-com:office:office" xmlns:r="http://schemas.openxmlformats.org/officeDocument/2006/relationships" xmlns:m="http://schemas.openxmlformats.org/officeDocument/2006/math" xmlns:v="urn:schemas-microsoft-com:vml" xmlns:wp14="http://schemas.microsoft.com/office/word/2010/wordprocessingDrawing" xmlns:wp="http://schemas.openxmlformats.org/drawingml/2006/wordprocessingDrawing" xmlns:w10="urn:schemas-microsoft-com:office:word" xmlns:w="http://schemas.openxmlformats.org/wordprocessingml/2006/main" xmlns:w14="http://schemas.microsoft.com/office/word/2010/wordml" xmlns:w15="http://schemas.microsoft.com/office/word/2012/wordml" xmlns:wpg="http://schemas.microsoft.com/office/word/2010/wordprocessingGroup" xmlns:wpi="http://schemas.microsoft.com/office/word/2010/wordprocessingInk" xmlns:wne="http://schemas.microsoft.com/office/word/2006/wordml" xmlns:wps="http://schemas.microsoft.com/office/word/2010/wordprocessingShape" mc:Ignorable="w14 w15 wp14"/>
 </file>
 
 <file path=word/glossary/fontTable.xml><?xml version="1.0" encoding="utf-8"?>
-<w:fonts xmlns:mc="http://schemas.openxmlformats.org/markup-compatibility/2006" xmlns:r="http://schemas.openxmlformats.org/officeDocument/2006/relationships" xmlns:w="http://schemas.openxmlformats.org/wordprocessingml/2006/main" xmlns:w14="http://schemas.microsoft.com/office/word/2010/wordml" xmlns:w15="http://schemas.microsoft.com/office/word/2012/wordml" xmlns:w16cid="http://schemas.microsoft.com/office/word/2016/wordml/cid" xmlns:w16se="http://schemas.microsoft.com/office/word/2015/wordml/symex" mc:Ignorable="w14 w15 w16se w16cid">
+<w:fonts xmlns:mc="http://schemas.openxmlformats.org/markup-compatibility/2006" xmlns:r="http://schemas.openxmlformats.org/officeDocument/2006/relationships" xmlns:w="http://schemas.openxmlformats.org/wordprocessingml/2006/main" xmlns:w14="http://schemas.microsoft.com/office/word/2010/wordml" xmlns:w15="http://schemas.microsoft.com/office/word/2012/wordml" mc:Ignorable="w14 w15">
   <w:font w:name="Times New Roman">
     <w:panose1 w:val="02020603050405020304"/>
     <w:charset w:val="00"/>
-    <w:family w:val="roman"/>
+    <w:family w:val="auto"/>
     <w:pitch w:val="variable"/>
-    <w:sig w:usb0="E0002AFF" w:usb1="C0007843" w:usb2="00000009" w:usb3="00000000" w:csb0="000001FF" w:csb1="00000000"/>
+    <w:sig w:usb0="E0002AEF" w:usb1="C0007841" w:usb2="00000009" w:usb3="00000000" w:csb0="000001FF" w:csb1="00000000"/>
   </w:font>
   <w:font w:name="Tahoma">
-    <w:altName w:val="Tahoma"/>
     <w:panose1 w:val="020B0604030504040204"/>
     <w:charset w:val="00"/>
-    <w:family w:val="swiss"/>
+    <w:family w:val="auto"/>
     <w:pitch w:val="variable"/>
     <w:sig w:usb0="E1002EFF" w:usb1="C000605B" w:usb2="00000029" w:usb3="00000000" w:csb0="000101FF" w:csb1="00000000"/>
   </w:font>
   <w:font w:name="Calibri">
     <w:panose1 w:val="020F0502020204030204"/>
     <w:charset w:val="00"/>
-    <w:family w:val="swiss"/>
+    <w:family w:val="auto"/>
     <w:pitch w:val="variable"/>
-    <w:sig w:usb0="E0002AFF" w:usb1="4000ACFF" w:usb2="00000001" w:usb3="00000000" w:csb0="000001FF" w:csb1="00000000"/>
+    <w:sig w:usb0="E00002FF" w:usb1="4000ACFF" w:usb2="00000001" w:usb3="00000000" w:csb0="0000019F" w:csb1="00000000"/>
   </w:font>
   <w:font w:name="Courier New">
     <w:panose1 w:val="02070309020205020404"/>
     <w:charset w:val="00"/>
-    <w:family w:val="modern"/>
-    <w:pitch w:val="fixed"/>
-    <w:sig w:usb0="E0002EFF" w:usb1="C0007843" w:usb2="00000009" w:usb3="00000000" w:csb0="000001FF" w:csb1="00000000"/>
+    <w:family w:val="auto"/>
+    <w:pitch w:val="variable"/>
+    <w:sig w:usb0="E0002AFF" w:usb1="C0007843" w:usb2="00000009" w:usb3="00000000" w:csb0="000001FF" w:csb1="00000000"/>
   </w:font>
   <w:font w:name="Wingdings">
     <w:panose1 w:val="05000000000000000000"/>
@@ -37688,31 +38178,38 @@
     <w:sig w:usb0="00000000" w:usb1="10000000" w:usb2="00000000" w:usb3="00000000" w:csb0="80000000" w:csb1="00000000"/>
   </w:font>
   <w:font w:name="Symbol">
-    <w:panose1 w:val="05050102010706020507"/>
+    <w:panose1 w:val="00000000000000000000"/>
     <w:charset w:val="02"/>
-    <w:family w:val="roman"/>
+    <w:family w:val="auto"/>
     <w:pitch w:val="variable"/>
     <w:sig w:usb0="00000000" w:usb1="10000000" w:usb2="00000000" w:usb3="00000000" w:csb0="80000000" w:csb1="00000000"/>
   </w:font>
   <w:font w:name="Calibri Light">
     <w:panose1 w:val="020F0302020204030204"/>
     <w:charset w:val="00"/>
-    <w:family w:val="swiss"/>
+    <w:family w:val="auto"/>
     <w:pitch w:val="variable"/>
-    <w:sig w:usb0="A0002AEF" w:usb1="4000207B" w:usb2="00000000" w:usb3="00000000" w:csb0="000001FF" w:csb1="00000000"/>
+    <w:sig w:usb0="A00002EF" w:usb1="4000207B" w:usb2="00000000" w:usb3="00000000" w:csb0="0000019F" w:csb1="00000000"/>
   </w:font>
   <w:font w:name="Consolas">
     <w:panose1 w:val="020B0609020204030204"/>
     <w:charset w:val="00"/>
-    <w:family w:val="modern"/>
-    <w:pitch w:val="fixed"/>
-    <w:sig w:usb0="E00006FF" w:usb1="0000FCFF" w:usb2="00000001" w:usb3="00000000" w:csb0="0000019F" w:csb1="00000000"/>
+    <w:family w:val="auto"/>
+    <w:pitch w:val="variable"/>
+    <w:sig w:usb0="E10002FF" w:usb1="4000FCFF" w:usb2="00000009" w:usb3="00000000" w:csb0="0000019F" w:csb1="00000000"/>
+  </w:font>
+  <w:font w:name="Arial">
+    <w:panose1 w:val="020B0604020202020204"/>
+    <w:charset w:val="00"/>
+    <w:family w:val="auto"/>
+    <w:pitch w:val="variable"/>
+    <w:sig w:usb0="E0002AFF" w:usb1="C0007843" w:usb2="00000009" w:usb3="00000000" w:csb0="000001FF" w:csb1="00000000"/>
   </w:font>
 </w:fonts>
 </file>
 
 <file path=word/glossary/settings.xml><?xml version="1.0" encoding="utf-8"?>
-<w:settings xmlns:mc="http://schemas.openxmlformats.org/markup-compatibility/2006" xmlns:o="urn:schemas-microsoft-com:office:office" xmlns:r="http://schemas.openxmlformats.org/officeDocument/2006/relationships" xmlns:m="http://schemas.openxmlformats.org/officeDocument/2006/math" xmlns:v="urn:schemas-microsoft-com:vml" xmlns:w10="urn:schemas-microsoft-com:office:word" xmlns:w="http://schemas.openxmlformats.org/wordprocessingml/2006/main" xmlns:w14="http://schemas.microsoft.com/office/word/2010/wordml" xmlns:w15="http://schemas.microsoft.com/office/word/2012/wordml" xmlns:w16cid="http://schemas.microsoft.com/office/word/2016/wordml/cid" xmlns:w16se="http://schemas.microsoft.com/office/word/2015/wordml/symex" xmlns:sl="http://schemas.openxmlformats.org/schemaLibrary/2006/main" mc:Ignorable="w14 w15 w16se w16cid">
+<w:settings xmlns:mc="http://schemas.openxmlformats.org/markup-compatibility/2006" xmlns:o="urn:schemas-microsoft-com:office:office" xmlns:r="http://schemas.openxmlformats.org/officeDocument/2006/relationships" xmlns:m="http://schemas.openxmlformats.org/officeDocument/2006/math" xmlns:v="urn:schemas-microsoft-com:vml" xmlns:w10="urn:schemas-microsoft-com:office:word" xmlns:w="http://schemas.openxmlformats.org/wordprocessingml/2006/main" xmlns:w14="http://schemas.microsoft.com/office/word/2010/wordml" xmlns:w15="http://schemas.microsoft.com/office/word/2012/wordml" xmlns:sl="http://schemas.openxmlformats.org/schemaLibrary/2006/main" mc:Ignorable="w14 w15">
   <w:view w:val="normal"/>
   <w:defaultTabStop w:val="720"/>
   <w:characterSpacingControl w:val="doNotCompress"/>
@@ -37730,6 +38227,7 @@
     <w:rsid w:val="001B34A9"/>
     <w:rsid w:val="00491208"/>
     <w:rsid w:val="00617EAB"/>
+    <w:rsid w:val="00914BB7"/>
     <w:rsid w:val="00D81B1A"/>
     <w:rsid w:val="00E22061"/>
     <w:rsid w:val="00FB3B22"/>
@@ -37756,7 +38254,7 @@
 </file>
 
 <file path=word/glossary/styles.xml><?xml version="1.0" encoding="utf-8"?>
-<w:styles xmlns:mc="http://schemas.openxmlformats.org/markup-compatibility/2006" xmlns:r="http://schemas.openxmlformats.org/officeDocument/2006/relationships" xmlns:w="http://schemas.openxmlformats.org/wordprocessingml/2006/main" xmlns:w14="http://schemas.microsoft.com/office/word/2010/wordml" xmlns:w15="http://schemas.microsoft.com/office/word/2012/wordml" xmlns:w16cid="http://schemas.microsoft.com/office/word/2016/wordml/cid" xmlns:w16se="http://schemas.microsoft.com/office/word/2015/wordml/symex" mc:Ignorable="w14 w15 w16se w16cid">
+<w:styles xmlns:mc="http://schemas.openxmlformats.org/markup-compatibility/2006" xmlns:r="http://schemas.openxmlformats.org/officeDocument/2006/relationships" xmlns:w="http://schemas.openxmlformats.org/wordprocessingml/2006/main" xmlns:w14="http://schemas.microsoft.com/office/word/2010/wordml" xmlns:w15="http://schemas.microsoft.com/office/word/2012/wordml" mc:Ignorable="w14 w15">
   <w:docDefaults>
     <w:rPrDefault>
       <w:rPr>
@@ -37772,7 +38270,7 @@
       </w:pPr>
     </w:pPrDefault>
   </w:docDefaults>
-  <w:latentStyles w:defLockedState="0" w:defUIPriority="99" w:defSemiHidden="0" w:defUnhideWhenUsed="0" w:defQFormat="0" w:count="375">
+  <w:latentStyles w:defLockedState="0" w:defUIPriority="99" w:defSemiHidden="0" w:defUnhideWhenUsed="0" w:defQFormat="0" w:count="380">
     <w:lsdException w:name="Normal" w:uiPriority="0" w:qFormat="1"/>
     <w:lsdException w:name="heading 1" w:uiPriority="9" w:qFormat="1"/>
     <w:lsdException w:name="heading 2" w:semiHidden="1" w:uiPriority="9" w:unhideWhenUsed="1" w:qFormat="1"/>
@@ -38144,10 +38642,6 @@
     <w:lsdException w:name="List Table 5 Dark Accent 6" w:uiPriority="50"/>
     <w:lsdException w:name="List Table 6 Colorful Accent 6" w:uiPriority="51"/>
     <w:lsdException w:name="List Table 7 Colorful Accent 6" w:uiPriority="52"/>
-    <w:lsdException w:name="Mention" w:semiHidden="1" w:unhideWhenUsed="1"/>
-    <w:lsdException w:name="Smart Hyperlink" w:semiHidden="1" w:unhideWhenUsed="1"/>
-    <w:lsdException w:name="Hashtag" w:semiHidden="1" w:unhideWhenUsed="1"/>
-    <w:lsdException w:name="Unresolved Mention" w:semiHidden="1" w:unhideWhenUsed="1"/>
   </w:latentStyles>
   <w:style w:type="paragraph" w:default="1" w:styleId="Normal">
     <w:name w:val="Normal"/>
@@ -38198,9 +38692,10 @@
 </file>
 
 <file path=word/glossary/webSettings.xml><?xml version="1.0" encoding="utf-8"?>
-<w:webSettings xmlns:mc="http://schemas.openxmlformats.org/markup-compatibility/2006" xmlns:r="http://schemas.openxmlformats.org/officeDocument/2006/relationships" xmlns:w="http://schemas.openxmlformats.org/wordprocessingml/2006/main" xmlns:w14="http://schemas.microsoft.com/office/word/2010/wordml" xmlns:w15="http://schemas.microsoft.com/office/word/2012/wordml" xmlns:w16cid="http://schemas.microsoft.com/office/word/2016/wordml/cid" xmlns:w16se="http://schemas.microsoft.com/office/word/2015/wordml/symex" mc:Ignorable="w14 w15 w16se w16cid">
+<w:webSettings xmlns:mc="http://schemas.openxmlformats.org/markup-compatibility/2006" xmlns:r="http://schemas.openxmlformats.org/officeDocument/2006/relationships" xmlns:w="http://schemas.openxmlformats.org/wordprocessingml/2006/main" xmlns:w14="http://schemas.microsoft.com/office/word/2010/wordml" xmlns:w15="http://schemas.microsoft.com/office/word/2012/wordml" mc:Ignorable="w14 w15">
   <w:optimizeForBrowser/>
   <w:allowPNG/>
+  <w:doNotSaveAsSingleFile/>
 </w:webSettings>
 </file>
 

</xml_diff>